<commit_message>
[fixed] fixed data "tambahan" in pdf consultation
</commit_message>
<xml_diff>
--- a/public/download/template_receipt.docx
+++ b/public/download/template_receipt.docx
@@ -1141,6 +1141,73 @@
                               </w:rPr>
                               <w:t>${usage_rule_time}</w:t>
                             </w:r>
+                            <w:r>
+                              <w:rPr>
+                                <w:rFonts w:ascii="Arial"/>
+                                <w:i/>
+                                <w:color w:val="58595B"/>
+                                <w:sz w:val="12"/>
+                              </w:rPr>
+                              <w:br/>
+                            </w:r>
+                            <w:r>
+                              <w:rPr>
+                                <w:rFonts w:ascii="Arial"/>
+                                <w:b/>
+                                <w:i/>
+                                <w:color w:val="231F20"/>
+                                <w:sz w:val="12"/>
+                              </w:rPr>
+                              <w:t>Tambahan</w:t>
+                            </w:r>
+                            <w:r>
+                              <w:rPr>
+                                <w:rFonts w:ascii="Arial"/>
+                                <w:b/>
+                                <w:i/>
+                                <w:color w:val="231F20"/>
+                                <w:sz w:val="12"/>
+                              </w:rPr>
+                              <w:t>:</w:t>
+                            </w:r>
+                            <w:r>
+                              <w:rPr>
+                                <w:rFonts w:ascii="Arial"/>
+                                <w:b/>
+                                <w:i/>
+                                <w:color w:val="231F20"/>
+                                <w:spacing w:val="-3"/>
+                                <w:sz w:val="12"/>
+                              </w:rPr>
+                              <w:t xml:space="preserve"> </w:t>
+                            </w:r>
+                            <w:r>
+                              <w:rPr>
+                                <w:rFonts w:ascii="Arial"/>
+                                <w:i/>
+                                <w:color w:val="58595B"/>
+                                <w:sz w:val="12"/>
+                              </w:rPr>
+                              <w:t>${</w:t>
+                            </w:r>
+                            <w:r>
+                              <w:rPr>
+                                <w:rFonts w:ascii="Arial"/>
+                                <w:i/>
+                                <w:color w:val="58595B"/>
+                                <w:sz w:val="12"/>
+                              </w:rPr>
+                              <w:t>treatment_description</w:t>
+                            </w:r>
+                            <w:r>
+                              <w:rPr>
+                                <w:rFonts w:ascii="Arial"/>
+                                <w:i/>
+                                <w:color w:val="58595B"/>
+                                <w:sz w:val="12"/>
+                              </w:rPr>
+                              <w:t>}</w:t>
+                            </w:r>
                           </w:p>
                           <w:p>
                             <w:pPr>
@@ -1404,6 +1471,73 @@
                           <w:sz w:val="12"/>
                         </w:rPr>
                         <w:t>${usage_rule_time}</w:t>
+                      </w:r>
+                      <w:r>
+                        <w:rPr>
+                          <w:rFonts w:ascii="Arial"/>
+                          <w:i/>
+                          <w:color w:val="58595B"/>
+                          <w:sz w:val="12"/>
+                        </w:rPr>
+                        <w:br/>
+                      </w:r>
+                      <w:r>
+                        <w:rPr>
+                          <w:rFonts w:ascii="Arial"/>
+                          <w:b/>
+                          <w:i/>
+                          <w:color w:val="231F20"/>
+                          <w:sz w:val="12"/>
+                        </w:rPr>
+                        <w:t>Tambahan</w:t>
+                      </w:r>
+                      <w:r>
+                        <w:rPr>
+                          <w:rFonts w:ascii="Arial"/>
+                          <w:b/>
+                          <w:i/>
+                          <w:color w:val="231F20"/>
+                          <w:sz w:val="12"/>
+                        </w:rPr>
+                        <w:t>:</w:t>
+                      </w:r>
+                      <w:r>
+                        <w:rPr>
+                          <w:rFonts w:ascii="Arial"/>
+                          <w:b/>
+                          <w:i/>
+                          <w:color w:val="231F20"/>
+                          <w:spacing w:val="-3"/>
+                          <w:sz w:val="12"/>
+                        </w:rPr>
+                        <w:t xml:space="preserve"> </w:t>
+                      </w:r>
+                      <w:r>
+                        <w:rPr>
+                          <w:rFonts w:ascii="Arial"/>
+                          <w:i/>
+                          <w:color w:val="58595B"/>
+                          <w:sz w:val="12"/>
+                        </w:rPr>
+                        <w:t>${</w:t>
+                      </w:r>
+                      <w:r>
+                        <w:rPr>
+                          <w:rFonts w:ascii="Arial"/>
+                          <w:i/>
+                          <w:color w:val="58595B"/>
+                          <w:sz w:val="12"/>
+                        </w:rPr>
+                        <w:t>treatment_description</w:t>
+                      </w:r>
+                      <w:r>
+                        <w:rPr>
+                          <w:rFonts w:ascii="Arial"/>
+                          <w:i/>
+                          <w:color w:val="58595B"/>
+                          <w:sz w:val="12"/>
+                        </w:rPr>
+                        <w:t>}</w:t>
                       </w:r>
                     </w:p>
                     <w:p>

</xml_diff>

<commit_message>
[fixed] fixed age in download pdf receipt
</commit_message>
<xml_diff>
--- a/public/download/template_receipt.docx
+++ b/public/download/template_receipt.docx
@@ -1,19 +1,20 @@
 
 <file path=word/document.xml><?xml version="1.0" encoding="utf-8"?>
-<w:document xmlns:o="urn:schemas-microsoft-com:office:office" xmlns:r="http://schemas.openxmlformats.org/officeDocument/2006/relationships" xmlns:v="urn:schemas-microsoft-com:vml" xmlns:w="http://schemas.openxmlformats.org/wordprocessingml/2006/main" xmlns:w10="urn:schemas-microsoft-com:office:word" xmlns:wp="http://schemas.openxmlformats.org/drawingml/2006/wordprocessingDrawing" xmlns:wps="http://schemas.microsoft.com/office/word/2010/wordprocessingShape" xmlns:wpg="http://schemas.microsoft.com/office/word/2010/wordprocessingGroup" xmlns:mc="http://schemas.openxmlformats.org/markup-compatibility/2006" xmlns:wp14="http://schemas.microsoft.com/office/word/2010/wordprocessingDrawing" xmlns:w14="http://schemas.microsoft.com/office/word/2010/wordml" xmlns:w15="http://schemas.microsoft.com/office/word/2012/wordml" mc:Ignorable="w14 wp14 w15">
+<w:document xmlns:wpc="http://schemas.microsoft.com/office/word/2010/wordprocessingCanvas" xmlns:cx="http://schemas.microsoft.com/office/drawing/2014/chartex" xmlns:cx1="http://schemas.microsoft.com/office/drawing/2015/9/8/chartex" xmlns:cx2="http://schemas.microsoft.com/office/drawing/2015/10/21/chartex" xmlns:cx3="http://schemas.microsoft.com/office/drawing/2016/5/9/chartex" xmlns:cx4="http://schemas.microsoft.com/office/drawing/2016/5/10/chartex" xmlns:cx5="http://schemas.microsoft.com/office/drawing/2016/5/11/chartex" xmlns:cx6="http://schemas.microsoft.com/office/drawing/2016/5/12/chartex" xmlns:cx7="http://schemas.microsoft.com/office/drawing/2016/5/13/chartex" xmlns:cx8="http://schemas.microsoft.com/office/drawing/2016/5/14/chartex" xmlns:mc="http://schemas.openxmlformats.org/markup-compatibility/2006" xmlns:aink="http://schemas.microsoft.com/office/drawing/2016/ink" xmlns:am3d="http://schemas.microsoft.com/office/drawing/2017/model3d" xmlns:o="urn:schemas-microsoft-com:office:office" xmlns:oel="http://schemas.microsoft.com/office/2019/extlst" xmlns:r="http://schemas.openxmlformats.org/officeDocument/2006/relationships" xmlns:m="http://schemas.openxmlformats.org/officeDocument/2006/math" xmlns:v="urn:schemas-microsoft-com:vml" xmlns:wp14="http://schemas.microsoft.com/office/word/2010/wordprocessingDrawing" xmlns:wp="http://schemas.openxmlformats.org/drawingml/2006/wordprocessingDrawing" xmlns:w10="urn:schemas-microsoft-com:office:word" xmlns:w="http://schemas.openxmlformats.org/wordprocessingml/2006/main" xmlns:w14="http://schemas.microsoft.com/office/word/2010/wordml" xmlns:w15="http://schemas.microsoft.com/office/word/2012/wordml" xmlns:w16cex="http://schemas.microsoft.com/office/word/2018/wordml/cex" xmlns:w16cid="http://schemas.microsoft.com/office/word/2016/wordml/cid" xmlns:w16="http://schemas.microsoft.com/office/word/2018/wordml" xmlns:w16sdtdh="http://schemas.microsoft.com/office/word/2020/wordml/sdtdatahash" xmlns:w16se="http://schemas.microsoft.com/office/word/2015/wordml/symex" xmlns:wpg="http://schemas.microsoft.com/office/word/2010/wordprocessingGroup" xmlns:wpi="http://schemas.microsoft.com/office/word/2010/wordprocessingInk" xmlns:wne="http://schemas.microsoft.com/office/word/2006/wordml" xmlns:wps="http://schemas.microsoft.com/office/word/2010/wordprocessingShape" mc:Ignorable="w14 w15 w16se w16cid w16 w16cex w16sdtdh wp14">
   <w:body>
     <w:p>
       <w:pPr>
         <w:pStyle w:val="Title"/>
-        <w:spacing w:before="84" w:after="0"/>
-        <w:ind w:left="314" w:right="-266" w:hanging="0"/>
-        <w:rPr/>
-      </w:pPr>
-      <w:r>
+        <w:ind w:right="-266"/>
+      </w:pPr>
+      <w:r>
+        <w:rPr>
+          <w:noProof/>
+        </w:rPr>
         <mc:AlternateContent>
           <mc:Choice Requires="wpg">
             <w:drawing>
-              <wp:anchor behindDoc="1" distT="0" distB="26035" distL="0" distR="24130" simplePos="0" locked="0" layoutInCell="0" allowOverlap="1" relativeHeight="4" wp14:anchorId="027EE85A">
+              <wp:anchor distT="0" distB="26035" distL="0" distR="24130" simplePos="0" relativeHeight="4" behindDoc="1" locked="0" layoutInCell="0" allowOverlap="1" wp14:anchorId="027EE85A">
                 <wp:simplePos x="0" y="0"/>
                 <wp:positionH relativeFrom="margin">
                   <wp:posOffset>-294005</wp:posOffset>
@@ -25,6 +26,7 @@
                 <wp:effectExtent l="0" t="3810" r="2540" b="2540"/>
                 <wp:wrapNone/>
                 <wp:docPr id="1" name="Group 2"/>
+                <wp:cNvGraphicFramePr/>
                 <a:graphic xmlns:a="http://schemas.openxmlformats.org/drawingml/2006/main">
                   <a:graphicData uri="http://schemas.microsoft.com/office/word/2010/wordprocessingGroup">
                     <wpg:wgp>
@@ -38,6 +40,7 @@
                         </a:xfrm>
                       </wpg:grpSpPr>
                       <wps:wsp>
+                        <wps:cNvPr id="2" name="Rectangle 2"/>
                         <wps:cNvSpPr/>
                         <wps:spPr>
                           <a:xfrm>
@@ -50,26 +53,32 @@
                           <a:noFill/>
                           <a:ln w="6350">
                             <a:solidFill>
-                              <a:srgbClr val="231f20"/>
+                              <a:srgbClr val="231F20"/>
                             </a:solidFill>
                             <a:miter/>
                           </a:ln>
                         </wps:spPr>
                         <wps:style>
-                          <a:lnRef idx="0"/>
-                          <a:fillRef idx="0"/>
-                          <a:effectRef idx="0"/>
+                          <a:lnRef idx="0">
+                            <a:scrgbClr r="0" g="0" b="0"/>
+                          </a:lnRef>
+                          <a:fillRef idx="0">
+                            <a:scrgbClr r="0" g="0" b="0"/>
+                          </a:fillRef>
+                          <a:effectRef idx="0">
+                            <a:scrgbClr r="0" g="0" b="0"/>
+                          </a:effectRef>
                           <a:fontRef idx="minor"/>
                         </wps:style>
                         <wps:bodyPr/>
                       </wps:wsp>
                       <pic:pic xmlns:pic="http://schemas.openxmlformats.org/drawingml/2006/picture">
                         <pic:nvPicPr>
-                          <pic:cNvPr id="0" name="Picture 9" descr=""/>
+                          <pic:cNvPr id="3" name="Picture 9"/>
                           <pic:cNvPicPr/>
                         </pic:nvPicPr>
                         <pic:blipFill>
-                          <a:blip r:embed="rId2"/>
+                          <a:blip r:embed="rId7"/>
                           <a:stretch/>
                         </pic:blipFill>
                         <pic:spPr>
@@ -86,6 +95,7 @@
                         </pic:spPr>
                       </pic:pic>
                       <wps:wsp>
+                        <wps:cNvPr id="4" name="Rectangle 4"/>
                         <wps:cNvSpPr/>
                         <wps:spPr>
                           <a:xfrm>
@@ -96,27 +106,33 @@
                             <a:avLst/>
                           </a:prstGeom>
                           <a:solidFill>
-                            <a:srgbClr val="58595b"/>
+                            <a:srgbClr val="58595B"/>
                           </a:solidFill>
                           <a:ln w="0">
                             <a:noFill/>
                           </a:ln>
                         </wps:spPr>
                         <wps:style>
-                          <a:lnRef idx="0"/>
-                          <a:fillRef idx="0"/>
-                          <a:effectRef idx="0"/>
+                          <a:lnRef idx="0">
+                            <a:scrgbClr r="0" g="0" b="0"/>
+                          </a:lnRef>
+                          <a:fillRef idx="0">
+                            <a:scrgbClr r="0" g="0" b="0"/>
+                          </a:fillRef>
+                          <a:effectRef idx="0">
+                            <a:scrgbClr r="0" g="0" b="0"/>
+                          </a:effectRef>
                           <a:fontRef idx="minor"/>
                         </wps:style>
                         <wps:bodyPr/>
                       </wps:wsp>
                       <pic:pic xmlns:pic="http://schemas.openxmlformats.org/drawingml/2006/picture">
                         <pic:nvPicPr>
-                          <pic:cNvPr id="1" name="Picture 7" descr=""/>
+                          <pic:cNvPr id="5" name="Picture 7"/>
                           <pic:cNvPicPr/>
                         </pic:nvPicPr>
                         <pic:blipFill>
-                          <a:blip r:embed="rId3"/>
+                          <a:blip r:embed="rId8"/>
                           <a:stretch/>
                         </pic:blipFill>
                         <pic:spPr>
@@ -134,11 +150,11 @@
                       </pic:pic>
                       <pic:pic xmlns:pic="http://schemas.openxmlformats.org/drawingml/2006/picture">
                         <pic:nvPicPr>
-                          <pic:cNvPr id="2" name="Picture 6" descr=""/>
+                          <pic:cNvPr id="6" name="Picture 6"/>
                           <pic:cNvPicPr/>
                         </pic:nvPicPr>
                         <pic:blipFill>
-                          <a:blip r:embed="rId4"/>
+                          <a:blip r:embed="rId9"/>
                           <a:stretch/>
                         </pic:blipFill>
                         <pic:spPr>
@@ -156,11 +172,11 @@
                       </pic:pic>
                       <pic:pic xmlns:pic="http://schemas.openxmlformats.org/drawingml/2006/picture">
                         <pic:nvPicPr>
-                          <pic:cNvPr id="3" name="Picture 5" descr=""/>
+                          <pic:cNvPr id="7" name="Picture 5"/>
                           <pic:cNvPicPr/>
                         </pic:nvPicPr>
                         <pic:blipFill>
-                          <a:blip r:embed="rId5"/>
+                          <a:blip r:embed="rId10"/>
                           <a:stretch/>
                         </pic:blipFill>
                         <pic:spPr>
@@ -178,11 +194,11 @@
                       </pic:pic>
                       <pic:pic xmlns:pic="http://schemas.openxmlformats.org/drawingml/2006/picture">
                         <pic:nvPicPr>
-                          <pic:cNvPr id="4" name="Picture 4" descr=""/>
+                          <pic:cNvPr id="8" name="Picture 4"/>
                           <pic:cNvPicPr/>
                         </pic:nvPicPr>
                         <pic:blipFill>
-                          <a:blip r:embed="rId6"/>
+                          <a:blip r:embed="rId11"/>
                           <a:stretch/>
                         </pic:blipFill>
                         <pic:spPr>
@@ -199,6 +215,7 @@
                         </pic:spPr>
                       </pic:pic>
                       <wps:wsp>
+                        <wps:cNvPr id="9" name="Rectangle 9"/>
                         <wps:cNvSpPr/>
                         <wps:spPr>
                           <a:xfrm>
@@ -209,16 +226,22 @@
                             <a:avLst/>
                           </a:prstGeom>
                           <a:solidFill>
-                            <a:srgbClr val="58595b"/>
+                            <a:srgbClr val="58595B"/>
                           </a:solidFill>
                           <a:ln w="0">
                             <a:noFill/>
                           </a:ln>
                         </wps:spPr>
                         <wps:style>
-                          <a:lnRef idx="0"/>
-                          <a:fillRef idx="0"/>
-                          <a:effectRef idx="0"/>
+                          <a:lnRef idx="0">
+                            <a:scrgbClr r="0" g="0" b="0"/>
+                          </a:lnRef>
+                          <a:fillRef idx="0">
+                            <a:scrgbClr r="0" g="0" b="0"/>
+                          </a:fillRef>
+                          <a:effectRef idx="0">
+                            <a:scrgbClr r="0" g="0" b="0"/>
+                          </a:effectRef>
                           <a:fontRef idx="minor"/>
                         </wps:style>
                         <wps:bodyPr/>
@@ -257,7 +280,7 @@
                   <o:lock v:ext="edit" aspectratio="t"/>
                 </v:shapetype>
                 <v:shape id="shape_0" ID="Picture 9" stroked="f" o:allowincell="f" style="position:absolute;left:-463;top:3759;width:5935;height:2358;mso-wrap-style:none;v-text-anchor:middle;mso-position-horizontal-relative:margin;mso-position-vertical-relative:margin" type="_x0000_t75">
-                  <v:imagedata r:id="rId2" o:detectmouseclick="t"/>
+                  <v:imagedata r:id="rId12" o:detectmouseclick="t"/>
                   <v:stroke color="#3465a4" joinstyle="round" endcap="flat"/>
                   <w10:wrap type="none"/>
                 </v:shape>
@@ -267,22 +290,22 @@
                   <w10:wrap type="none"/>
                 </v:rect>
                 <v:shape id="shape_0" ID="Picture 7" stroked="f" o:allowincell="f" style="position:absolute;left:4899;top:49;width:183;height:265;mso-wrap-style:none;v-text-anchor:middle;mso-position-horizontal-relative:margin;mso-position-vertical-relative:margin" type="_x0000_t75">
-                  <v:imagedata r:id="rId3" o:detectmouseclick="t"/>
+                  <v:imagedata r:id="rId13" o:detectmouseclick="t"/>
                   <v:stroke color="#3465a4" joinstyle="round" endcap="flat"/>
                   <w10:wrap type="none"/>
                 </v:shape>
                 <v:shape id="shape_0" ID="Picture 6" stroked="f" o:allowincell="f" style="position:absolute;left:3925;top:130;width:365;height:183;mso-wrap-style:none;v-text-anchor:middle;mso-position-horizontal-relative:margin;mso-position-vertical-relative:margin" type="_x0000_t75">
-                  <v:imagedata r:id="rId4" o:detectmouseclick="t"/>
+                  <v:imagedata r:id="rId14" o:detectmouseclick="t"/>
                   <v:stroke color="#3465a4" joinstyle="round" endcap="flat"/>
                   <w10:wrap type="none"/>
                 </v:shape>
                 <v:shape id="shape_0" ID="Picture 5" stroked="f" o:allowincell="f" style="position:absolute;left:4323;top:130;width:527;height:183;mso-wrap-style:none;v-text-anchor:middle;mso-position-horizontal-relative:margin;mso-position-vertical-relative:margin" type="_x0000_t75">
-                  <v:imagedata r:id="rId5" o:detectmouseclick="t"/>
+                  <v:imagedata r:id="rId15" o:detectmouseclick="t"/>
                   <v:stroke color="#3465a4" joinstyle="round" endcap="flat"/>
                   <w10:wrap type="none"/>
                 </v:shape>
                 <v:shape id="shape_0" ID="Picture 4" stroked="f" o:allowincell="f" style="position:absolute;left:5130;top:133;width:162;height:177;mso-wrap-style:none;v-text-anchor:middle;mso-position-horizontal-relative:margin;mso-position-vertical-relative:margin" type="_x0000_t75">
-                  <v:imagedata r:id="rId6" o:detectmouseclick="t"/>
+                  <v:imagedata r:id="rId16" o:detectmouseclick="t"/>
                   <v:stroke color="#3465a4" joinstyle="round" endcap="flat"/>
                   <w10:wrap type="none"/>
                 </v:shape>
@@ -306,9 +329,9 @@
     </w:p>
     <w:p>
       <w:pPr>
-        <w:pStyle w:val="TextBody"/>
-        <w:spacing w:lineRule="auto" w:line="249" w:before="177" w:after="0"/>
-        <w:ind w:left="318" w:right="-124" w:hanging="0"/>
+        <w:pStyle w:val="BodyText"/>
+        <w:spacing w:before="177" w:line="249" w:lineRule="auto"/>
+        <w:ind w:left="318" w:right="-124"/>
         <w:rPr>
           <w:color w:val="58595B"/>
           <w:spacing w:val="1"/>
@@ -330,10 +353,9 @@
     </w:p>
     <w:p>
       <w:pPr>
-        <w:pStyle w:val="TextBody"/>
-        <w:spacing w:lineRule="auto" w:line="249" w:before="40" w:after="0"/>
-        <w:ind w:left="318" w:right="40" w:hanging="0"/>
-        <w:rPr/>
+        <w:pStyle w:val="BodyText"/>
+        <w:spacing w:before="40" w:line="249" w:lineRule="auto"/>
+        <w:ind w:left="318" w:right="40"/>
       </w:pPr>
       <w:r>
         <w:rPr>
@@ -344,44 +366,31 @@
     </w:p>
     <w:p>
       <w:pPr>
-        <w:pStyle w:val="TextBody"/>
-        <w:rPr/>
+        <w:pStyle w:val="BodyText"/>
       </w:pPr>
       <w:r>
         <w:br w:type="column"/>
       </w:r>
-      <w:r>
-        <w:rPr/>
-      </w:r>
-    </w:p>
-    <w:p>
-      <w:pPr>
-        <w:pStyle w:val="TextBody"/>
-        <w:rPr/>
-      </w:pPr>
-      <w:r>
-        <w:rPr/>
-      </w:r>
-    </w:p>
-    <w:p>
-      <w:pPr>
-        <w:pStyle w:val="TextBody"/>
-        <w:spacing w:before="9" w:after="0"/>
+    </w:p>
+    <w:p>
+      <w:pPr>
+        <w:pStyle w:val="BodyText"/>
+      </w:pPr>
+    </w:p>
+    <w:p>
+      <w:pPr>
+        <w:pStyle w:val="BodyText"/>
+        <w:spacing w:before="9"/>
         <w:rPr>
           <w:sz w:val="13"/>
         </w:rPr>
       </w:pPr>
-      <w:r>
-        <w:rPr>
-          <w:sz w:val="13"/>
-        </w:rPr>
-      </w:r>
-    </w:p>
-    <w:p>
-      <w:pPr>
-        <w:pStyle w:val="TextBody"/>
-        <w:spacing w:lineRule="auto" w:line="249"/>
-        <w:ind w:left="-142" w:right="284" w:hanging="0"/>
+    </w:p>
+    <w:p>
+      <w:pPr>
+        <w:pStyle w:val="BodyText"/>
+        <w:spacing w:line="249" w:lineRule="auto"/>
+        <w:ind w:left="-142" w:right="284"/>
         <w:jc w:val="right"/>
         <w:rPr>
           <w:color w:val="58595B"/>
@@ -404,11 +413,10 @@
     </w:p>
     <w:p>
       <w:pPr>
-        <w:pStyle w:val="TextBody"/>
-        <w:spacing w:lineRule="auto" w:line="360" w:before="40" w:after="0"/>
-        <w:ind w:left="-567" w:right="284" w:hanging="0"/>
+        <w:pStyle w:val="BodyText"/>
+        <w:spacing w:before="40" w:line="360" w:lineRule="auto"/>
+        <w:ind w:left="-567" w:right="284"/>
         <w:jc w:val="right"/>
-        <w:rPr/>
       </w:pPr>
       <w:r>
         <w:rPr>
@@ -420,44 +428,33 @@
     <w:p>
       <w:pPr>
         <w:sectPr>
-          <w:footerReference w:type="default" r:id="rId7"/>
-          <w:type w:val="nextPage"/>
+          <w:footerReference w:type="default" r:id="rId17"/>
           <w:pgSz w:w="5953" w:h="8420"/>
-          <w:pgMar w:left="180" w:right="180" w:gutter="0" w:header="0" w:top="240" w:footer="1" w:bottom="908"/>
-          <w:pgNumType w:fmt="decimal"/>
-          <w:cols w:num="2" w:space="174" w:equalWidth="true" w:sep="false"/>
-          <w:formProt w:val="false"/>
-          <w:textDirection w:val="lrTb"/>
-          <w:docGrid w:type="default" w:linePitch="600" w:charSpace="36864"/>
+          <w:pgMar w:top="240" w:right="180" w:bottom="908" w:left="180" w:header="0" w:footer="1" w:gutter="0"/>
+          <w:cols w:num="2" w:space="174"/>
+          <w:formProt w:val="0"/>
+          <w:docGrid w:linePitch="600" w:charSpace="36864"/>
         </w:sectPr>
       </w:pPr>
     </w:p>
     <w:p>
       <w:pPr>
-        <w:pStyle w:val="TextBody"/>
-        <w:spacing w:before="5" w:after="0"/>
+        <w:pStyle w:val="BodyText"/>
+        <w:spacing w:before="5"/>
         <w:rPr>
           <w:sz w:val="15"/>
         </w:rPr>
       </w:pPr>
-      <w:r>
-        <w:rPr>
-          <w:sz w:val="15"/>
-        </w:rPr>
-      </w:r>
-    </w:p>
-    <w:p>
-      <w:pPr>
-        <w:pStyle w:val="Normal"/>
+    </w:p>
+    <w:p>
+      <w:pPr>
         <w:tabs>
-          <w:tab w:val="clear" w:pos="720"/>
-          <w:tab w:val="left" w:pos="2242" w:leader="none"/>
-          <w:tab w:val="left" w:pos="5100" w:leader="none"/>
+          <w:tab w:val="left" w:pos="2242"/>
+          <w:tab w:val="left" w:pos="5100"/>
         </w:tabs>
         <w:jc w:val="center"/>
         <w:rPr>
           <w:rFonts w:ascii="Arial" w:hAnsi="Arial"/>
-          <w:b/>
           <w:b/>
           <w:sz w:val="14"/>
         </w:rPr>
@@ -469,7 +466,7 @@
           <w:color w:val="FFFFFF"/>
           <w:w w:val="101"/>
           <w:sz w:val="14"/>
-          <w:shd w:fill="9C1F61" w:val="clear"/>
+          <w:shd w:val="clear" w:color="auto" w:fill="9C1F61"/>
         </w:rPr>
         <w:t xml:space="preserve"> </w:t>
       </w:r>
@@ -479,7 +476,7 @@
           <w:b/>
           <w:color w:val="FFFFFF"/>
           <w:sz w:val="14"/>
-          <w:shd w:fill="9C1F61" w:val="clear"/>
+          <w:shd w:val="clear" w:color="auto" w:fill="9C1F61"/>
         </w:rPr>
         <w:tab/>
         <w:t>Resep</w:t>
@@ -491,7 +488,7 @@
           <w:color w:val="FFFFFF"/>
           <w:spacing w:val="-5"/>
           <w:sz w:val="14"/>
-          <w:shd w:fill="9C1F61" w:val="clear"/>
+          <w:shd w:val="clear" w:color="auto" w:fill="9C1F61"/>
         </w:rPr>
         <w:t xml:space="preserve"> </w:t>
       </w:r>
@@ -501,21 +498,27 @@
           <w:b/>
           <w:color w:val="FFFFFF"/>
           <w:sz w:val="14"/>
-          <w:shd w:fill="9C1F61" w:val="clear"/>
+          <w:shd w:val="clear" w:color="auto" w:fill="9C1F61"/>
         </w:rPr>
         <w:t>Digital</w:t>
+      </w:r>
+      <w:r>
+        <w:rPr>
+          <w:rFonts w:ascii="Arial" w:hAnsi="Arial"/>
+          <w:b/>
+          <w:color w:val="FFFFFF"/>
+          <w:sz w:val="14"/>
+          <w:shd w:val="clear" w:color="auto" w:fill="9C1F61"/>
+        </w:rPr>
         <w:tab/>
       </w:r>
     </w:p>
     <w:p>
       <w:pPr>
-        <w:pStyle w:val="TextBody"/>
-        <w:widowControl w:val="false"/>
-        <w:bidi w:val="0"/>
-        <w:spacing w:before="122" w:after="0"/>
-        <w:ind w:left="227" w:right="227" w:hanging="0"/>
+        <w:pStyle w:val="BodyText"/>
+        <w:spacing w:before="122"/>
+        <w:ind w:left="227" w:right="227"/>
         <w:jc w:val="center"/>
-        <w:rPr/>
       </w:pPr>
       <w:r>
         <w:rPr>
@@ -688,24 +691,24 @@
     </w:p>
     <w:p>
       <w:pPr>
-        <w:pStyle w:val="TextBody"/>
-        <w:rPr>
-          <w:rFonts w:ascii="Arial" w:hAnsi="Arial"/>
-          <w:i/>
-          <w:i/>
-          <w:sz w:val="20"/>
-        </w:rPr>
-      </w:pPr>
-      <w:r>
+        <w:pStyle w:val="BodyText"/>
         <w:rPr>
           <w:rFonts w:ascii="Arial" w:hAnsi="Arial"/>
           <w:i/>
           <w:sz w:val="20"/>
         </w:rPr>
+      </w:pPr>
+      <w:r>
+        <w:rPr>
+          <w:rFonts w:ascii="Arial" w:hAnsi="Arial"/>
+          <w:i/>
+          <w:noProof/>
+          <w:sz w:val="20"/>
+        </w:rPr>
         <mc:AlternateContent>
           <mc:Choice Requires="wps">
             <w:drawing>
-              <wp:anchor behindDoc="0" distT="0" distB="2540" distL="0" distR="0" simplePos="0" locked="0" layoutInCell="0" allowOverlap="1" relativeHeight="2" wp14:anchorId="38C6AD61">
+              <wp:anchor distT="0" distB="2540" distL="0" distR="0" simplePos="0" relativeHeight="2" behindDoc="0" locked="0" layoutInCell="0" allowOverlap="1" wp14:anchorId="38C6AD61">
                 <wp:simplePos x="0" y="0"/>
                 <wp:positionH relativeFrom="page">
                   <wp:align>left</wp:align>
@@ -716,7 +719,8 @@
                 <wp:extent cx="3777615" cy="3578860"/>
                 <wp:effectExtent l="0" t="0" r="0" b="2540"/>
                 <wp:wrapNone/>
-                <wp:docPr id="2" name="Text Box 11"/>
+                <wp:docPr id="10" name="Text Box 11"/>
+                <wp:cNvGraphicFramePr/>
                 <a:graphic xmlns:a="http://schemas.openxmlformats.org/drawingml/2006/main">
                   <a:graphicData uri="http://schemas.microsoft.com/office/word/2010/wordprocessingShape">
                     <wps:wsp>
@@ -735,21 +739,24 @@
                         </a:ln>
                       </wps:spPr>
                       <wps:style>
-                        <a:lnRef idx="0"/>
-                        <a:fillRef idx="0"/>
-                        <a:effectRef idx="0"/>
+                        <a:lnRef idx="0">
+                          <a:scrgbClr r="0" g="0" b="0"/>
+                        </a:lnRef>
+                        <a:fillRef idx="0">
+                          <a:scrgbClr r="0" g="0" b="0"/>
+                        </a:fillRef>
+                        <a:effectRef idx="0">
+                          <a:scrgbClr r="0" g="0" b="0"/>
+                        </a:effectRef>
                         <a:fontRef idx="minor"/>
                       </wps:style>
                       <wps:txbx>
                         <w:txbxContent>
                           <w:p>
                             <w:pPr>
-                              <w:pStyle w:val="TextBody"/>
-                              <w:widowControl w:val="false"/>
-                              <w:bidi w:val="0"/>
-                              <w:spacing w:before="1" w:after="0"/>
-                              <w:ind w:left="397" w:right="0" w:hanging="0"/>
-                              <w:jc w:val="left"/>
+                              <w:pStyle w:val="BodyText"/>
+                              <w:spacing w:before="1"/>
+                              <w:ind w:left="397"/>
                               <w:rPr>
                                 <w:sz w:val="10"/>
                               </w:rPr>
@@ -764,14 +771,10 @@
                           <w:p>
                             <w:pPr>
                               <w:pStyle w:val="FrameContents"/>
-                              <w:widowControl w:val="false"/>
-                              <w:bidi w:val="0"/>
-                              <w:spacing w:before="96" w:after="0"/>
-                              <w:ind w:left="397" w:right="0" w:hanging="0"/>
-                              <w:jc w:val="left"/>
+                              <w:spacing w:before="96"/>
+                              <w:ind w:left="397"/>
                               <w:rPr>
                                 <w:rFonts w:ascii="Arial" w:hAnsi="Arial"/>
-                                <w:b/>
                                 <w:b/>
                                 <w:sz w:val="12"/>
                               </w:rPr>
@@ -808,16 +811,11 @@
                           <w:p>
                             <w:pPr>
                               <w:pStyle w:val="FrameContents"/>
-                              <w:widowControl w:val="false"/>
-                              <w:bidi w:val="0"/>
-                              <w:spacing w:lineRule="auto" w:line="247" w:before="32" w:after="0"/>
-                              <w:ind w:left="624" w:right="510" w:hanging="0"/>
-                              <w:jc w:val="left"/>
+                              <w:spacing w:before="32" w:line="247" w:lineRule="auto"/>
+                              <w:ind w:left="624" w:right="510"/>
                               <w:rPr>
                                 <w:rFonts w:ascii="Arial" w:hAnsi="Arial"/>
                                 <w:b/>
-                                <w:b/>
-                                <w:i/>
                                 <w:i/>
                                 <w:color w:val="231F20"/>
                                 <w:spacing w:val="-30"/>
@@ -933,18 +931,13 @@
                           <w:p>
                             <w:pPr>
                               <w:pStyle w:val="FrameContents"/>
-                              <w:widowControl w:val="false"/>
                               <w:tabs>
-                                <w:tab w:val="clear" w:pos="720"/>
-                                <w:tab w:val="left" w:pos="2795" w:leader="none"/>
+                                <w:tab w:val="left" w:pos="2795"/>
                               </w:tabs>
-                              <w:bidi w:val="0"/>
-                              <w:spacing w:lineRule="auto" w:line="247" w:before="32" w:after="0"/>
-                              <w:ind w:left="624" w:right="2778" w:hanging="0"/>
-                              <w:jc w:val="left"/>
+                              <w:spacing w:before="32" w:line="247" w:lineRule="auto"/>
+                              <w:ind w:left="624" w:right="2778"/>
                               <w:rPr>
                                 <w:rFonts w:ascii="Arial" w:hAnsi="Arial"/>
-                                <w:i/>
                                 <w:i/>
                                 <w:sz w:val="12"/>
                               </w:rPr>
@@ -983,18 +976,13 @@
                           <w:p>
                             <w:pPr>
                               <w:pStyle w:val="FrameContents"/>
-                              <w:widowControl w:val="false"/>
                               <w:tabs>
-                                <w:tab w:val="clear" w:pos="720"/>
-                                <w:tab w:val="left" w:pos="2795" w:leader="none"/>
+                                <w:tab w:val="left" w:pos="2795"/>
                               </w:tabs>
-                              <w:bidi w:val="0"/>
-                              <w:spacing w:lineRule="auto" w:line="247" w:before="32" w:after="0"/>
-                              <w:ind w:left="624" w:right="2778" w:hanging="0"/>
-                              <w:jc w:val="left"/>
+                              <w:spacing w:before="32" w:line="247" w:lineRule="auto"/>
+                              <w:ind w:left="624" w:right="2778"/>
                               <w:rPr>
                                 <w:rFonts w:ascii="Arial" w:hAnsi="Arial"/>
-                                <w:i/>
                                 <w:i/>
                                 <w:sz w:val="12"/>
                               </w:rPr>
@@ -1032,12 +1020,9 @@
                           </w:p>
                           <w:p>
                             <w:pPr>
-                              <w:pStyle w:val="TextBody"/>
-                              <w:widowControl w:val="false"/>
-                              <w:bidi w:val="0"/>
-                              <w:spacing w:before="1" w:after="0"/>
-                              <w:ind w:left="397" w:right="0" w:hanging="0"/>
-                              <w:jc w:val="left"/>
+                              <w:pStyle w:val="BodyText"/>
+                              <w:spacing w:before="1"/>
+                              <w:ind w:left="397"/>
                               <w:rPr>
                                 <w:sz w:val="10"/>
                               </w:rPr>
@@ -1052,16 +1037,14 @@
                           <w:p>
                             <w:pPr>
                               <w:pStyle w:val="FrameContents"/>
-                              <w:rPr/>
                             </w:pPr>
-                            <w:r>
-                              <w:rPr/>
-                            </w:r>
                           </w:p>
                         </w:txbxContent>
                       </wps:txbx>
                       <wps:bodyPr anchor="t">
-                        <a:prstTxWarp prst="textNoShape"/>
+                        <a:prstTxWarp prst="textNoShape">
+                          <a:avLst/>
+                        </a:prstTxWarp>
                         <a:noAutofit/>
                       </wps:bodyPr>
                     </wps:wsp>
@@ -1072,19 +1055,14 @@
           </mc:Choice>
           <mc:Fallback>
             <w:pict>
-              <v:rect id="shape_0" ID="Text Box 11" path="m0,0l-2147483645,0l-2147483645,-2147483646l0,-2147483646xe" stroked="f" o:allowincell="f" style="position:absolute;margin-left:0pt;margin-top:5.5pt;width:297.4pt;height:281.75pt;mso-wrap-style:square;v-text-anchor:top;mso-position-horizontal:left;mso-position-horizontal-relative:page" wp14:anchorId="38C6AD61">
-                <v:fill o:detectmouseclick="t" on="false"/>
-                <v:stroke color="#3465a4" weight="6480" joinstyle="round" endcap="flat"/>
+              <v:rect w14:anchorId="38C6AD61" id="Text Box 11" o:spid="_x0000_s1026" style="position:absolute;margin-left:0;margin-top:5.5pt;width:297.45pt;height:281.8pt;z-index:2;visibility:visible;mso-wrap-style:square;mso-wrap-distance-left:0;mso-wrap-distance-top:0;mso-wrap-distance-right:0;mso-wrap-distance-bottom:.2pt;mso-position-horizontal:left;mso-position-horizontal-relative:page;mso-position-vertical:absolute;mso-position-vertical-relative:text;v-text-anchor:top" o:gfxdata="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" o:allowincell="f" filled="f" stroked="f" strokeweight=".5pt">
                 <v:textbox>
                   <w:txbxContent>
                     <w:p>
                       <w:pPr>
-                        <w:pStyle w:val="TextBody"/>
-                        <w:widowControl w:val="false"/>
-                        <w:bidi w:val="0"/>
-                        <w:spacing w:before="1" w:after="0"/>
-                        <w:ind w:left="397" w:right="0" w:hanging="0"/>
-                        <w:jc w:val="left"/>
+                        <w:pStyle w:val="BodyText"/>
+                        <w:spacing w:before="1"/>
+                        <w:ind w:left="397"/>
                         <w:rPr>
                           <w:sz w:val="10"/>
                         </w:rPr>
@@ -1099,14 +1077,10 @@
                     <w:p>
                       <w:pPr>
                         <w:pStyle w:val="FrameContents"/>
-                        <w:widowControl w:val="false"/>
-                        <w:bidi w:val="0"/>
-                        <w:spacing w:before="96" w:after="0"/>
-                        <w:ind w:left="397" w:right="0" w:hanging="0"/>
-                        <w:jc w:val="left"/>
+                        <w:spacing w:before="96"/>
+                        <w:ind w:left="397"/>
                         <w:rPr>
                           <w:rFonts w:ascii="Arial" w:hAnsi="Arial"/>
-                          <w:b/>
                           <w:b/>
                           <w:sz w:val="12"/>
                         </w:rPr>
@@ -1143,16 +1117,11 @@
                     <w:p>
                       <w:pPr>
                         <w:pStyle w:val="FrameContents"/>
-                        <w:widowControl w:val="false"/>
-                        <w:bidi w:val="0"/>
-                        <w:spacing w:lineRule="auto" w:line="247" w:before="32" w:after="0"/>
-                        <w:ind w:left="624" w:right="510" w:hanging="0"/>
-                        <w:jc w:val="left"/>
+                        <w:spacing w:before="32" w:line="247" w:lineRule="auto"/>
+                        <w:ind w:left="624" w:right="510"/>
                         <w:rPr>
                           <w:rFonts w:ascii="Arial" w:hAnsi="Arial"/>
                           <w:b/>
-                          <w:b/>
-                          <w:i/>
                           <w:i/>
                           <w:color w:val="231F20"/>
                           <w:spacing w:val="-30"/>
@@ -1268,18 +1237,13 @@
                     <w:p>
                       <w:pPr>
                         <w:pStyle w:val="FrameContents"/>
-                        <w:widowControl w:val="false"/>
                         <w:tabs>
-                          <w:tab w:val="clear" w:pos="720"/>
-                          <w:tab w:val="left" w:pos="2795" w:leader="none"/>
+                          <w:tab w:val="left" w:pos="2795"/>
                         </w:tabs>
-                        <w:bidi w:val="0"/>
-                        <w:spacing w:lineRule="auto" w:line="247" w:before="32" w:after="0"/>
-                        <w:ind w:left="624" w:right="2778" w:hanging="0"/>
-                        <w:jc w:val="left"/>
+                        <w:spacing w:before="32" w:line="247" w:lineRule="auto"/>
+                        <w:ind w:left="624" w:right="2778"/>
                         <w:rPr>
                           <w:rFonts w:ascii="Arial" w:hAnsi="Arial"/>
-                          <w:i/>
                           <w:i/>
                           <w:sz w:val="12"/>
                         </w:rPr>
@@ -1318,18 +1282,13 @@
                     <w:p>
                       <w:pPr>
                         <w:pStyle w:val="FrameContents"/>
-                        <w:widowControl w:val="false"/>
                         <w:tabs>
-                          <w:tab w:val="clear" w:pos="720"/>
-                          <w:tab w:val="left" w:pos="2795" w:leader="none"/>
+                          <w:tab w:val="left" w:pos="2795"/>
                         </w:tabs>
-                        <w:bidi w:val="0"/>
-                        <w:spacing w:lineRule="auto" w:line="247" w:before="32" w:after="0"/>
-                        <w:ind w:left="624" w:right="2778" w:hanging="0"/>
-                        <w:jc w:val="left"/>
+                        <w:spacing w:before="32" w:line="247" w:lineRule="auto"/>
+                        <w:ind w:left="624" w:right="2778"/>
                         <w:rPr>
                           <w:rFonts w:ascii="Arial" w:hAnsi="Arial"/>
-                          <w:i/>
                           <w:i/>
                           <w:sz w:val="12"/>
                         </w:rPr>
@@ -1367,12 +1326,9 @@
                     </w:p>
                     <w:p>
                       <w:pPr>
-                        <w:pStyle w:val="TextBody"/>
-                        <w:widowControl w:val="false"/>
-                        <w:bidi w:val="0"/>
-                        <w:spacing w:before="1" w:after="0"/>
-                        <w:ind w:left="397" w:right="0" w:hanging="0"/>
-                        <w:jc w:val="left"/>
+                        <w:pStyle w:val="BodyText"/>
+                        <w:spacing w:before="1"/>
+                        <w:ind w:left="397"/>
                         <w:rPr>
                           <w:sz w:val="10"/>
                         </w:rPr>
@@ -1387,15 +1343,11 @@
                     <w:p>
                       <w:pPr>
                         <w:pStyle w:val="FrameContents"/>
-                        <w:rPr/>
                       </w:pPr>
-                      <w:r>
-                        <w:rPr/>
-                      </w:r>
                     </w:p>
                   </w:txbxContent>
                 </v:textbox>
-                <w10:wrap type="none"/>
+                <w10:wrap anchorx="page"/>
               </v:rect>
             </w:pict>
           </mc:Fallback>
@@ -1404,382 +1356,244 @@
     </w:p>
     <w:p>
       <w:pPr>
-        <w:pStyle w:val="TextBody"/>
-        <w:rPr>
-          <w:rFonts w:ascii="Arial" w:hAnsi="Arial"/>
-          <w:i/>
-          <w:i/>
-          <w:sz w:val="20"/>
-        </w:rPr>
-      </w:pPr>
-      <w:r>
+        <w:pStyle w:val="BodyText"/>
         <w:rPr>
           <w:rFonts w:ascii="Arial" w:hAnsi="Arial"/>
           <w:i/>
           <w:sz w:val="20"/>
         </w:rPr>
-      </w:r>
-    </w:p>
-    <w:p>
-      <w:pPr>
-        <w:pStyle w:val="TextBody"/>
-        <w:rPr>
-          <w:rFonts w:ascii="Arial" w:hAnsi="Arial"/>
-          <w:i/>
-          <w:i/>
-          <w:sz w:val="20"/>
-        </w:rPr>
-      </w:pPr>
-      <w:r>
+      </w:pPr>
+    </w:p>
+    <w:p>
+      <w:pPr>
+        <w:pStyle w:val="BodyText"/>
         <w:rPr>
           <w:rFonts w:ascii="Arial" w:hAnsi="Arial"/>
           <w:i/>
           <w:sz w:val="20"/>
         </w:rPr>
-      </w:r>
-    </w:p>
-    <w:p>
-      <w:pPr>
-        <w:pStyle w:val="TextBody"/>
-        <w:rPr>
-          <w:rFonts w:ascii="Arial" w:hAnsi="Arial"/>
-          <w:i/>
-          <w:i/>
-          <w:sz w:val="20"/>
-        </w:rPr>
-      </w:pPr>
-      <w:r>
+      </w:pPr>
+    </w:p>
+    <w:p>
+      <w:pPr>
+        <w:pStyle w:val="BodyText"/>
         <w:rPr>
           <w:rFonts w:ascii="Arial" w:hAnsi="Arial"/>
           <w:i/>
           <w:sz w:val="20"/>
         </w:rPr>
-      </w:r>
-    </w:p>
-    <w:p>
-      <w:pPr>
-        <w:pStyle w:val="TextBody"/>
-        <w:rPr>
-          <w:rFonts w:ascii="Arial" w:hAnsi="Arial"/>
-          <w:i/>
-          <w:i/>
-          <w:sz w:val="20"/>
-        </w:rPr>
-      </w:pPr>
-      <w:r>
+      </w:pPr>
+    </w:p>
+    <w:p>
+      <w:pPr>
+        <w:pStyle w:val="BodyText"/>
         <w:rPr>
           <w:rFonts w:ascii="Arial" w:hAnsi="Arial"/>
           <w:i/>
           <w:sz w:val="20"/>
         </w:rPr>
-      </w:r>
-    </w:p>
-    <w:p>
-      <w:pPr>
-        <w:pStyle w:val="TextBody"/>
-        <w:rPr>
-          <w:rFonts w:ascii="Arial" w:hAnsi="Arial"/>
-          <w:i/>
-          <w:i/>
-          <w:sz w:val="20"/>
-        </w:rPr>
-      </w:pPr>
-      <w:r>
+      </w:pPr>
+    </w:p>
+    <w:p>
+      <w:pPr>
+        <w:pStyle w:val="BodyText"/>
         <w:rPr>
           <w:rFonts w:ascii="Arial" w:hAnsi="Arial"/>
           <w:i/>
           <w:sz w:val="20"/>
         </w:rPr>
-      </w:r>
-    </w:p>
-    <w:p>
-      <w:pPr>
-        <w:pStyle w:val="TextBody"/>
-        <w:rPr>
-          <w:rFonts w:ascii="Arial" w:hAnsi="Arial"/>
-          <w:i/>
-          <w:i/>
-          <w:sz w:val="20"/>
-        </w:rPr>
-      </w:pPr>
-      <w:r>
+      </w:pPr>
+    </w:p>
+    <w:p>
+      <w:pPr>
+        <w:pStyle w:val="BodyText"/>
         <w:rPr>
           <w:rFonts w:ascii="Arial" w:hAnsi="Arial"/>
           <w:i/>
           <w:sz w:val="20"/>
         </w:rPr>
-      </w:r>
-    </w:p>
-    <w:p>
-      <w:pPr>
-        <w:pStyle w:val="TextBody"/>
-        <w:rPr>
-          <w:rFonts w:ascii="Arial" w:hAnsi="Arial"/>
-          <w:i/>
-          <w:i/>
-          <w:sz w:val="20"/>
-        </w:rPr>
-      </w:pPr>
-      <w:r>
+      </w:pPr>
+    </w:p>
+    <w:p>
+      <w:pPr>
+        <w:pStyle w:val="BodyText"/>
         <w:rPr>
           <w:rFonts w:ascii="Arial" w:hAnsi="Arial"/>
           <w:i/>
           <w:sz w:val="20"/>
         </w:rPr>
-      </w:r>
-    </w:p>
-    <w:p>
-      <w:pPr>
-        <w:pStyle w:val="TextBody"/>
-        <w:rPr>
-          <w:rFonts w:ascii="Arial" w:hAnsi="Arial"/>
-          <w:i/>
-          <w:i/>
-          <w:sz w:val="20"/>
-        </w:rPr>
-      </w:pPr>
-      <w:r>
+      </w:pPr>
+    </w:p>
+    <w:p>
+      <w:pPr>
+        <w:pStyle w:val="BodyText"/>
         <w:rPr>
           <w:rFonts w:ascii="Arial" w:hAnsi="Arial"/>
           <w:i/>
           <w:sz w:val="20"/>
         </w:rPr>
-      </w:r>
-    </w:p>
-    <w:p>
-      <w:pPr>
-        <w:pStyle w:val="TextBody"/>
-        <w:rPr>
-          <w:rFonts w:ascii="Arial" w:hAnsi="Arial"/>
-          <w:i/>
-          <w:i/>
-          <w:sz w:val="20"/>
-        </w:rPr>
-      </w:pPr>
-      <w:r>
+      </w:pPr>
+    </w:p>
+    <w:p>
+      <w:pPr>
+        <w:pStyle w:val="BodyText"/>
         <w:rPr>
           <w:rFonts w:ascii="Arial" w:hAnsi="Arial"/>
           <w:i/>
           <w:sz w:val="20"/>
         </w:rPr>
-      </w:r>
-    </w:p>
-    <w:p>
-      <w:pPr>
-        <w:pStyle w:val="TextBody"/>
-        <w:rPr>
-          <w:rFonts w:ascii="Arial" w:hAnsi="Arial"/>
-          <w:i/>
-          <w:i/>
-          <w:sz w:val="20"/>
-        </w:rPr>
-      </w:pPr>
-      <w:r>
+      </w:pPr>
+    </w:p>
+    <w:p>
+      <w:pPr>
+        <w:pStyle w:val="BodyText"/>
         <w:rPr>
           <w:rFonts w:ascii="Arial" w:hAnsi="Arial"/>
           <w:i/>
           <w:sz w:val="20"/>
         </w:rPr>
-      </w:r>
-    </w:p>
-    <w:p>
-      <w:pPr>
-        <w:pStyle w:val="TextBody"/>
-        <w:rPr>
-          <w:rFonts w:ascii="Arial" w:hAnsi="Arial"/>
-          <w:i/>
-          <w:i/>
-          <w:sz w:val="20"/>
-        </w:rPr>
-      </w:pPr>
-      <w:r>
+      </w:pPr>
+    </w:p>
+    <w:p>
+      <w:pPr>
+        <w:pStyle w:val="BodyText"/>
         <w:rPr>
           <w:rFonts w:ascii="Arial" w:hAnsi="Arial"/>
           <w:i/>
           <w:sz w:val="20"/>
         </w:rPr>
-      </w:r>
-    </w:p>
-    <w:p>
-      <w:pPr>
-        <w:pStyle w:val="TextBody"/>
-        <w:rPr>
-          <w:rFonts w:ascii="Arial" w:hAnsi="Arial"/>
-          <w:i/>
-          <w:i/>
-          <w:sz w:val="20"/>
-        </w:rPr>
-      </w:pPr>
-      <w:r>
+      </w:pPr>
+    </w:p>
+    <w:p>
+      <w:pPr>
+        <w:pStyle w:val="BodyText"/>
         <w:rPr>
           <w:rFonts w:ascii="Arial" w:hAnsi="Arial"/>
           <w:i/>
           <w:sz w:val="20"/>
         </w:rPr>
-      </w:r>
-    </w:p>
-    <w:p>
-      <w:pPr>
-        <w:pStyle w:val="TextBody"/>
-        <w:rPr>
-          <w:rFonts w:ascii="Arial" w:hAnsi="Arial"/>
-          <w:i/>
-          <w:i/>
-          <w:sz w:val="20"/>
-        </w:rPr>
-      </w:pPr>
-      <w:r>
+      </w:pPr>
+    </w:p>
+    <w:p>
+      <w:pPr>
+        <w:pStyle w:val="BodyText"/>
         <w:rPr>
           <w:rFonts w:ascii="Arial" w:hAnsi="Arial"/>
           <w:i/>
           <w:sz w:val="20"/>
         </w:rPr>
-      </w:r>
-    </w:p>
-    <w:p>
-      <w:pPr>
-        <w:pStyle w:val="TextBody"/>
-        <w:rPr>
-          <w:rFonts w:ascii="Arial" w:hAnsi="Arial"/>
-          <w:i/>
-          <w:i/>
-          <w:sz w:val="20"/>
-        </w:rPr>
-      </w:pPr>
-      <w:r>
+      </w:pPr>
+    </w:p>
+    <w:p>
+      <w:pPr>
+        <w:pStyle w:val="BodyText"/>
         <w:rPr>
           <w:rFonts w:ascii="Arial" w:hAnsi="Arial"/>
           <w:i/>
           <w:sz w:val="20"/>
         </w:rPr>
-      </w:r>
-    </w:p>
-    <w:p>
-      <w:pPr>
-        <w:pStyle w:val="TextBody"/>
-        <w:rPr>
-          <w:rFonts w:ascii="Arial" w:hAnsi="Arial"/>
-          <w:i/>
-          <w:i/>
-          <w:sz w:val="20"/>
-        </w:rPr>
-      </w:pPr>
-      <w:r>
+      </w:pPr>
+    </w:p>
+    <w:p>
+      <w:pPr>
+        <w:pStyle w:val="BodyText"/>
         <w:rPr>
           <w:rFonts w:ascii="Arial" w:hAnsi="Arial"/>
           <w:i/>
           <w:sz w:val="20"/>
         </w:rPr>
-      </w:r>
-    </w:p>
-    <w:p>
-      <w:pPr>
-        <w:pStyle w:val="TextBody"/>
-        <w:rPr>
-          <w:rFonts w:ascii="Arial" w:hAnsi="Arial"/>
-          <w:i/>
-          <w:i/>
-          <w:sz w:val="20"/>
-        </w:rPr>
-      </w:pPr>
-      <w:r>
+      </w:pPr>
+    </w:p>
+    <w:p>
+      <w:pPr>
+        <w:pStyle w:val="BodyText"/>
         <w:rPr>
           <w:rFonts w:ascii="Arial" w:hAnsi="Arial"/>
           <w:i/>
           <w:sz w:val="20"/>
         </w:rPr>
-      </w:r>
-    </w:p>
-    <w:p>
-      <w:pPr>
-        <w:pStyle w:val="TextBody"/>
-        <w:rPr>
-          <w:rFonts w:ascii="Arial" w:hAnsi="Arial"/>
-          <w:i/>
-          <w:i/>
-          <w:sz w:val="20"/>
-        </w:rPr>
-      </w:pPr>
-      <w:r>
+      </w:pPr>
+    </w:p>
+    <w:p>
+      <w:pPr>
+        <w:pStyle w:val="BodyText"/>
         <w:rPr>
           <w:rFonts w:ascii="Arial" w:hAnsi="Arial"/>
           <w:i/>
           <w:sz w:val="20"/>
         </w:rPr>
-      </w:r>
-    </w:p>
-    <w:p>
-      <w:pPr>
-        <w:pStyle w:val="TextBody"/>
-        <w:rPr>
-          <w:rFonts w:ascii="Arial" w:hAnsi="Arial"/>
-          <w:i/>
-          <w:i/>
-          <w:sz w:val="20"/>
-        </w:rPr>
-      </w:pPr>
-      <w:r>
+      </w:pPr>
+    </w:p>
+    <w:p>
+      <w:pPr>
+        <w:pStyle w:val="BodyText"/>
         <w:rPr>
           <w:rFonts w:ascii="Arial" w:hAnsi="Arial"/>
           <w:i/>
           <w:sz w:val="20"/>
         </w:rPr>
-      </w:r>
-    </w:p>
-    <w:p>
-      <w:pPr>
-        <w:pStyle w:val="TextBody"/>
-        <w:rPr>
-          <w:rFonts w:ascii="Arial" w:hAnsi="Arial"/>
-          <w:i/>
-          <w:i/>
-          <w:sz w:val="20"/>
-        </w:rPr>
-      </w:pPr>
-      <w:r>
+      </w:pPr>
+    </w:p>
+    <w:p>
+      <w:pPr>
+        <w:pStyle w:val="BodyText"/>
         <w:rPr>
           <w:rFonts w:ascii="Arial" w:hAnsi="Arial"/>
           <w:i/>
           <w:sz w:val="20"/>
         </w:rPr>
-      </w:r>
-    </w:p>
-    <w:p>
-      <w:pPr>
-        <w:pStyle w:val="TextBody"/>
-        <w:spacing w:before="8" w:after="0"/>
+      </w:pPr>
+    </w:p>
+    <w:p>
+      <w:pPr>
+        <w:pStyle w:val="BodyText"/>
+        <w:spacing w:before="8"/>
         <w:rPr>
           <w:rFonts w:ascii="Arial" w:hAnsi="Arial"/>
           <w:i/>
-          <w:i/>
           <w:sz w:val="28"/>
         </w:rPr>
       </w:pPr>
-      <w:r>
-        <w:rPr/>
-      </w:r>
     </w:p>
     <w:sectPr>
       <w:type w:val="continuous"/>
       <w:pgSz w:w="5953" w:h="8420"/>
-      <w:pgMar w:left="404" w:right="391" w:gutter="0" w:header="0" w:top="240" w:footer="1" w:bottom="908"/>
-      <w:formProt w:val="false"/>
-      <w:textDirection w:val="lrTb"/>
-      <w:docGrid w:type="default" w:linePitch="600" w:charSpace="36864"/>
+      <w:pgMar w:top="240" w:right="391" w:bottom="908" w:left="404" w:header="0" w:footer="1" w:gutter="0"/>
+      <w:cols w:space="720"/>
+      <w:formProt w:val="0"/>
+      <w:docGrid w:linePitch="600" w:charSpace="36864"/>
     </w:sectPr>
   </w:body>
 </w:document>
 </file>
 
+<file path=word/endnotes.xml><?xml version="1.0" encoding="utf-8"?>
+<w:endnotes xmlns:wpc="http://schemas.microsoft.com/office/word/2010/wordprocessingCanvas" xmlns:cx="http://schemas.microsoft.com/office/drawing/2014/chartex" xmlns:cx1="http://schemas.microsoft.com/office/drawing/2015/9/8/chartex" xmlns:cx2="http://schemas.microsoft.com/office/drawing/2015/10/21/chartex" xmlns:cx3="http://schemas.microsoft.com/office/drawing/2016/5/9/chartex" xmlns:cx4="http://schemas.microsoft.com/office/drawing/2016/5/10/chartex" xmlns:cx5="http://schemas.microsoft.com/office/drawing/2016/5/11/chartex" xmlns:cx6="http://schemas.microsoft.com/office/drawing/2016/5/12/chartex" xmlns:cx7="http://schemas.microsoft.com/office/drawing/2016/5/13/chartex" xmlns:cx8="http://schemas.microsoft.com/office/drawing/2016/5/14/chartex" xmlns:mc="http://schemas.openxmlformats.org/markup-compatibility/2006" xmlns:aink="http://schemas.microsoft.com/office/drawing/2016/ink" xmlns:am3d="http://schemas.microsoft.com/office/drawing/2017/model3d" xmlns:o="urn:schemas-microsoft-com:office:office" xmlns:oel="http://schemas.microsoft.com/office/2019/extlst" xmlns:r="http://schemas.openxmlformats.org/officeDocument/2006/relationships" xmlns:m="http://schemas.openxmlformats.org/officeDocument/2006/math" xmlns:v="urn:schemas-microsoft-com:vml" xmlns:wp14="http://schemas.microsoft.com/office/word/2010/wordprocessingDrawing" xmlns:wp="http://schemas.openxmlformats.org/drawingml/2006/wordprocessingDrawing" xmlns:w10="urn:schemas-microsoft-com:office:word" xmlns:w="http://schemas.openxmlformats.org/wordprocessingml/2006/main" xmlns:w14="http://schemas.microsoft.com/office/word/2010/wordml" xmlns:w15="http://schemas.microsoft.com/office/word/2012/wordml" xmlns:w16cex="http://schemas.microsoft.com/office/word/2018/wordml/cex" xmlns:w16cid="http://schemas.microsoft.com/office/word/2016/wordml/cid" xmlns:w16="http://schemas.microsoft.com/office/word/2018/wordml" xmlns:w16sdtdh="http://schemas.microsoft.com/office/word/2020/wordml/sdtdatahash" xmlns:w16se="http://schemas.microsoft.com/office/word/2015/wordml/symex" xmlns:wpg="http://schemas.microsoft.com/office/word/2010/wordprocessingGroup" xmlns:wpi="http://schemas.microsoft.com/office/word/2010/wordprocessingInk" xmlns:wne="http://schemas.microsoft.com/office/word/2006/wordml" xmlns:wps="http://schemas.microsoft.com/office/word/2010/wordprocessingShape" mc:Ignorable="w14 w15 w16se w16cid w16 w16cex w16sdtdh wp14">
+  <w:endnote w:type="separator" w:id="-1">
+    <w:p>
+      <w:r>
+        <w:separator/>
+      </w:r>
+    </w:p>
+  </w:endnote>
+  <w:endnote w:type="continuationSeparator" w:id="0">
+    <w:p>
+      <w:r>
+        <w:continuationSeparator/>
+      </w:r>
+    </w:p>
+  </w:endnote>
+</w:endnotes>
+</file>
+
 <file path=word/footer1.xml><?xml version="1.0" encoding="utf-8"?>
-<w:ftr xmlns:o="urn:schemas-microsoft-com:office:office" xmlns:r="http://schemas.openxmlformats.org/officeDocument/2006/relationships" xmlns:v="urn:schemas-microsoft-com:vml" xmlns:w="http://schemas.openxmlformats.org/wordprocessingml/2006/main" xmlns:w10="urn:schemas-microsoft-com:office:word" xmlns:wp="http://schemas.openxmlformats.org/drawingml/2006/wordprocessingDrawing" xmlns:wps="http://schemas.microsoft.com/office/word/2010/wordprocessingShape" xmlns:wpg="http://schemas.microsoft.com/office/word/2010/wordprocessingGroup" xmlns:mc="http://schemas.openxmlformats.org/markup-compatibility/2006" xmlns:wp14="http://schemas.microsoft.com/office/word/2010/wordprocessingDrawing" xmlns:w14="http://schemas.microsoft.com/office/word/2010/wordml" xmlns:w15="http://schemas.microsoft.com/office/word/2012/wordml" mc:Ignorable="w14 wp14 w15">
+<w:ftr xmlns:wpc="http://schemas.microsoft.com/office/word/2010/wordprocessingCanvas" xmlns:cx="http://schemas.microsoft.com/office/drawing/2014/chartex" xmlns:cx1="http://schemas.microsoft.com/office/drawing/2015/9/8/chartex" xmlns:cx2="http://schemas.microsoft.com/office/drawing/2015/10/21/chartex" xmlns:cx3="http://schemas.microsoft.com/office/drawing/2016/5/9/chartex" xmlns:cx4="http://schemas.microsoft.com/office/drawing/2016/5/10/chartex" xmlns:cx5="http://schemas.microsoft.com/office/drawing/2016/5/11/chartex" xmlns:cx6="http://schemas.microsoft.com/office/drawing/2016/5/12/chartex" xmlns:cx7="http://schemas.microsoft.com/office/drawing/2016/5/13/chartex" xmlns:cx8="http://schemas.microsoft.com/office/drawing/2016/5/14/chartex" xmlns:mc="http://schemas.openxmlformats.org/markup-compatibility/2006" xmlns:aink="http://schemas.microsoft.com/office/drawing/2016/ink" xmlns:am3d="http://schemas.microsoft.com/office/drawing/2017/model3d" xmlns:o="urn:schemas-microsoft-com:office:office" xmlns:oel="http://schemas.microsoft.com/office/2019/extlst" xmlns:r="http://schemas.openxmlformats.org/officeDocument/2006/relationships" xmlns:m="http://schemas.openxmlformats.org/officeDocument/2006/math" xmlns:v="urn:schemas-microsoft-com:vml" xmlns:wp14="http://schemas.microsoft.com/office/word/2010/wordprocessingDrawing" xmlns:wp="http://schemas.openxmlformats.org/drawingml/2006/wordprocessingDrawing" xmlns:w10="urn:schemas-microsoft-com:office:word" xmlns:w="http://schemas.openxmlformats.org/wordprocessingml/2006/main" xmlns:w14="http://schemas.microsoft.com/office/word/2010/wordml" xmlns:w15="http://schemas.microsoft.com/office/word/2012/wordml" xmlns:w16cex="http://schemas.microsoft.com/office/word/2018/wordml/cex" xmlns:w16cid="http://schemas.microsoft.com/office/word/2016/wordml/cid" xmlns:w16="http://schemas.microsoft.com/office/word/2018/wordml" xmlns:w16sdtdh="http://schemas.microsoft.com/office/word/2020/wordml/sdtdatahash" xmlns:w16se="http://schemas.microsoft.com/office/word/2015/wordml/symex" xmlns:wpg="http://schemas.microsoft.com/office/word/2010/wordprocessingGroup" xmlns:wpi="http://schemas.microsoft.com/office/word/2010/wordprocessingInk" xmlns:wne="http://schemas.microsoft.com/office/word/2006/wordml" xmlns:wps="http://schemas.microsoft.com/office/word/2010/wordprocessingShape" mc:Ignorable="w14 w15 w16se w16cid w16 w16cex w16sdtdh wp14">
   <w:p>
     <w:pPr>
-      <w:pStyle w:val="TextBody"/>
-      <w:ind w:left="310" w:hanging="0"/>
+      <w:pStyle w:val="BodyText"/>
+      <w:ind w:left="310"/>
       <w:rPr>
         <w:rFonts w:ascii="Verdana" w:hAnsi="Verdana"/>
-        <w:b/>
         <w:b/>
         <w:color w:val="808285"/>
       </w:rPr>
@@ -1886,34 +1700,23 @@
   </w:p>
   <w:p>
     <w:pPr>
-      <w:pStyle w:val="TextBody"/>
-      <w:ind w:left="310" w:hanging="0"/>
-      <w:rPr>
-        <w:rFonts w:ascii="Verdana" w:hAnsi="Verdana"/>
-        <w:b/>
-        <w:b/>
-        <w:color w:val="808285"/>
-      </w:rPr>
-    </w:pPr>
-    <w:r>
+      <w:pStyle w:val="BodyText"/>
+      <w:ind w:left="310"/>
       <w:rPr>
         <w:rFonts w:ascii="Verdana" w:hAnsi="Verdana"/>
         <w:b/>
         <w:color w:val="808285"/>
       </w:rPr>
-    </w:r>
+    </w:pPr>
   </w:p>
   <w:p>
     <w:pPr>
-      <w:pStyle w:val="Normal"/>
       <w:tabs>
-        <w:tab w:val="clear" w:pos="720"/>
-        <w:tab w:val="left" w:pos="3958" w:leader="none"/>
+        <w:tab w:val="left" w:pos="3958"/>
       </w:tabs>
-      <w:ind w:left="314" w:hanging="0"/>
+      <w:ind w:left="314"/>
       <w:rPr>
         <w:rFonts w:ascii="Arial" w:hAnsi="Arial"/>
-        <w:b/>
         <w:b/>
         <w:sz w:val="12"/>
       </w:rPr>
@@ -1961,14 +1764,23 @@
         <w:sz w:val="12"/>
       </w:rPr>
       <w:t>${customer_name}</w:t>
+    </w:r>
+    <w:r>
+      <w:rPr>
+        <w:rFonts w:ascii="Arial" w:hAnsi="Arial"/>
+        <w:b/>
+        <w:color w:val="231F20"/>
+        <w:w w:val="95"/>
+        <w:sz w:val="12"/>
+      </w:rPr>
       <w:tab/>
     </w:r>
   </w:p>
   <w:p>
     <w:pPr>
-      <w:pStyle w:val="TextBody"/>
-      <w:spacing w:lineRule="auto" w:line="360"/>
-      <w:ind w:left="314" w:hanging="0"/>
+      <w:pStyle w:val="BodyText"/>
+      <w:spacing w:line="360" w:lineRule="auto"/>
+      <w:ind w:left="314"/>
       <w:rPr>
         <w:color w:val="58595B"/>
         <w:w w:val="95"/>
@@ -1994,76 +1806,73 @@
         <w:color w:val="58595B"/>
         <w:w w:val="95"/>
       </w:rPr>
-      <w:t>${customer_gender},</w:t>
+      <w:t>${</w:t>
     </w:r>
     <w:r>
       <w:rPr>
         <w:color w:val="58595B"/>
-        <w:spacing w:val="-1"/>
         <w:w w:val="95"/>
       </w:rPr>
-      <w:t xml:space="preserve"> </w:t>
+      <w:t>age</w:t>
     </w:r>
     <w:r>
       <w:rPr>
         <w:color w:val="58595B"/>
         <w:w w:val="95"/>
       </w:rPr>
-      <w:t>${customer_age}</w:t>
-    </w:r>
-    <w:r>
-      <w:rPr>
-        <w:color w:val="58595B"/>
-        <w:spacing w:val="-1"/>
-        <w:w w:val="95"/>
-      </w:rPr>
-      <w:t xml:space="preserve"> </w:t>
-    </w:r>
-    <w:r>
-      <w:rPr>
-        <w:color w:val="58595B"/>
-        <w:w w:val="95"/>
-      </w:rPr>
-      <w:t>Tahun</w:t>
+      <w:t>}</w:t>
     </w:r>
   </w:p>
   <w:p>
     <w:pPr>
-      <w:pStyle w:val="TextBody"/>
-      <w:spacing w:lineRule="auto" w:line="360"/>
-      <w:ind w:left="314" w:hanging="0"/>
+      <w:pStyle w:val="BodyText"/>
+      <w:spacing w:line="360" w:lineRule="auto"/>
+      <w:ind w:left="314"/>
       <w:rPr>
         <w:color w:val="58595B"/>
         <w:w w:val="95"/>
       </w:rPr>
     </w:pPr>
-    <w:r>
-      <w:rPr/>
-    </w:r>
   </w:p>
   <w:p>
     <w:pPr>
-      <w:pStyle w:val="TextBody"/>
-      <w:spacing w:lineRule="auto" w:line="360"/>
-      <w:ind w:left="314" w:hanging="0"/>
+      <w:pStyle w:val="BodyText"/>
+      <w:spacing w:line="360" w:lineRule="auto"/>
+      <w:ind w:left="314"/>
       <w:rPr>
         <w:color w:val="58595B"/>
         <w:w w:val="95"/>
       </w:rPr>
     </w:pPr>
-    <w:r>
-      <w:rPr/>
-    </w:r>
   </w:p>
 </w:ftr>
 </file>
 
+<file path=word/footnotes.xml><?xml version="1.0" encoding="utf-8"?>
+<w:footnotes xmlns:wpc="http://schemas.microsoft.com/office/word/2010/wordprocessingCanvas" xmlns:cx="http://schemas.microsoft.com/office/drawing/2014/chartex" xmlns:cx1="http://schemas.microsoft.com/office/drawing/2015/9/8/chartex" xmlns:cx2="http://schemas.microsoft.com/office/drawing/2015/10/21/chartex" xmlns:cx3="http://schemas.microsoft.com/office/drawing/2016/5/9/chartex" xmlns:cx4="http://schemas.microsoft.com/office/drawing/2016/5/10/chartex" xmlns:cx5="http://schemas.microsoft.com/office/drawing/2016/5/11/chartex" xmlns:cx6="http://schemas.microsoft.com/office/drawing/2016/5/12/chartex" xmlns:cx7="http://schemas.microsoft.com/office/drawing/2016/5/13/chartex" xmlns:cx8="http://schemas.microsoft.com/office/drawing/2016/5/14/chartex" xmlns:mc="http://schemas.openxmlformats.org/markup-compatibility/2006" xmlns:aink="http://schemas.microsoft.com/office/drawing/2016/ink" xmlns:am3d="http://schemas.microsoft.com/office/drawing/2017/model3d" xmlns:o="urn:schemas-microsoft-com:office:office" xmlns:oel="http://schemas.microsoft.com/office/2019/extlst" xmlns:r="http://schemas.openxmlformats.org/officeDocument/2006/relationships" xmlns:m="http://schemas.openxmlformats.org/officeDocument/2006/math" xmlns:v="urn:schemas-microsoft-com:vml" xmlns:wp14="http://schemas.microsoft.com/office/word/2010/wordprocessingDrawing" xmlns:wp="http://schemas.openxmlformats.org/drawingml/2006/wordprocessingDrawing" xmlns:w10="urn:schemas-microsoft-com:office:word" xmlns:w="http://schemas.openxmlformats.org/wordprocessingml/2006/main" xmlns:w14="http://schemas.microsoft.com/office/word/2010/wordml" xmlns:w15="http://schemas.microsoft.com/office/word/2012/wordml" xmlns:w16cex="http://schemas.microsoft.com/office/word/2018/wordml/cex" xmlns:w16cid="http://schemas.microsoft.com/office/word/2016/wordml/cid" xmlns:w16="http://schemas.microsoft.com/office/word/2018/wordml" xmlns:w16sdtdh="http://schemas.microsoft.com/office/word/2020/wordml/sdtdatahash" xmlns:w16se="http://schemas.microsoft.com/office/word/2015/wordml/symex" xmlns:wpg="http://schemas.microsoft.com/office/word/2010/wordprocessingGroup" xmlns:wpi="http://schemas.microsoft.com/office/word/2010/wordprocessingInk" xmlns:wne="http://schemas.microsoft.com/office/word/2006/wordml" xmlns:wps="http://schemas.microsoft.com/office/word/2010/wordprocessingShape" mc:Ignorable="w14 w15 w16se w16cid w16 w16cex w16sdtdh wp14">
+  <w:footnote w:type="separator" w:id="-1">
+    <w:p>
+      <w:r>
+        <w:separator/>
+      </w:r>
+    </w:p>
+  </w:footnote>
+  <w:footnote w:type="continuationSeparator" w:id="0">
+    <w:p>
+      <w:r>
+        <w:continuationSeparator/>
+      </w:r>
+    </w:p>
+  </w:footnote>
+</w:footnotes>
+</file>
+
 <file path=word/styles.xml><?xml version="1.0" encoding="utf-8"?>
-<w:styles xmlns:w="http://schemas.openxmlformats.org/wordprocessingml/2006/main" xmlns:w14="http://schemas.microsoft.com/office/word/2010/wordml" xmlns:mc="http://schemas.openxmlformats.org/markup-compatibility/2006" mc:Ignorable="w14">
+<w:styles xmlns:mc="http://schemas.openxmlformats.org/markup-compatibility/2006" xmlns:r="http://schemas.openxmlformats.org/officeDocument/2006/relationships" xmlns:w="http://schemas.openxmlformats.org/wordprocessingml/2006/main" xmlns:w14="http://schemas.microsoft.com/office/word/2010/wordml" xmlns:w15="http://schemas.microsoft.com/office/word/2012/wordml" xmlns:w16cex="http://schemas.microsoft.com/office/word/2018/wordml/cex" xmlns:w16cid="http://schemas.microsoft.com/office/word/2016/wordml/cid" xmlns:w16="http://schemas.microsoft.com/office/word/2018/wordml" xmlns:w16sdtdh="http://schemas.microsoft.com/office/word/2020/wordml/sdtdatahash" xmlns:w16se="http://schemas.microsoft.com/office/word/2015/wordml/symex" mc:Ignorable="w14 w15 w16se w16cid w16 w16cex w16sdtdh">
   <w:docDefaults>
     <w:rPrDefault>
       <w:rPr>
-        <w:rFonts w:ascii="Calibri" w:hAnsi="Calibri" w:eastAsia="Calibri" w:cs="" w:asciiTheme="minorHAnsi" w:cstheme="minorBidi" w:eastAsiaTheme="minorHAnsi" w:hAnsiTheme="minorHAnsi"/>
+        <w:rFonts w:asciiTheme="minorHAnsi" w:eastAsiaTheme="minorHAnsi" w:hAnsiTheme="minorHAnsi" w:cstheme="minorBidi"/>
         <w:sz w:val="22"/>
         <w:szCs w:val="22"/>
         <w:lang w:val="en-US" w:eastAsia="en-US" w:bidi="ar-SA"/>
@@ -2071,21 +1880,21 @@
     </w:rPrDefault>
     <w:pPrDefault>
       <w:pPr>
-        <w:suppressAutoHyphens w:val="true"/>
+        <w:suppressAutoHyphens/>
       </w:pPr>
     </w:pPrDefault>
   </w:docDefaults>
   <w:latentStyles w:defLockedState="0" w:defUIPriority="99" w:defSemiHidden="0" w:defUnhideWhenUsed="0" w:defQFormat="0" w:count="376">
     <w:lsdException w:name="Normal" w:uiPriority="0" w:qFormat="1"/>
     <w:lsdException w:name="heading 1" w:uiPriority="9" w:qFormat="1"/>
-    <w:lsdException w:name="heading 2" w:uiPriority="9" w:semiHidden="1" w:unhideWhenUsed="1" w:qFormat="1"/>
-    <w:lsdException w:name="heading 3" w:uiPriority="9" w:semiHidden="1" w:unhideWhenUsed="1" w:qFormat="1"/>
-    <w:lsdException w:name="heading 4" w:uiPriority="9" w:semiHidden="1" w:unhideWhenUsed="1" w:qFormat="1"/>
-    <w:lsdException w:name="heading 5" w:uiPriority="9" w:semiHidden="1" w:unhideWhenUsed="1" w:qFormat="1"/>
-    <w:lsdException w:name="heading 6" w:uiPriority="9" w:semiHidden="1" w:unhideWhenUsed="1" w:qFormat="1"/>
-    <w:lsdException w:name="heading 7" w:uiPriority="9" w:semiHidden="1" w:unhideWhenUsed="1" w:qFormat="1"/>
-    <w:lsdException w:name="heading 8" w:uiPriority="9" w:semiHidden="1" w:unhideWhenUsed="1" w:qFormat="1"/>
-    <w:lsdException w:name="heading 9" w:uiPriority="9" w:semiHidden="1" w:unhideWhenUsed="1" w:qFormat="1"/>
+    <w:lsdException w:name="heading 2" w:semiHidden="1" w:uiPriority="9" w:unhideWhenUsed="1" w:qFormat="1"/>
+    <w:lsdException w:name="heading 3" w:semiHidden="1" w:uiPriority="9" w:unhideWhenUsed="1" w:qFormat="1"/>
+    <w:lsdException w:name="heading 4" w:semiHidden="1" w:uiPriority="9" w:unhideWhenUsed="1" w:qFormat="1"/>
+    <w:lsdException w:name="heading 5" w:semiHidden="1" w:uiPriority="9" w:unhideWhenUsed="1" w:qFormat="1"/>
+    <w:lsdException w:name="heading 6" w:semiHidden="1" w:uiPriority="9" w:unhideWhenUsed="1" w:qFormat="1"/>
+    <w:lsdException w:name="heading 7" w:semiHidden="1" w:uiPriority="9" w:unhideWhenUsed="1" w:qFormat="1"/>
+    <w:lsdException w:name="heading 8" w:semiHidden="1" w:uiPriority="9" w:unhideWhenUsed="1" w:qFormat="1"/>
+    <w:lsdException w:name="heading 9" w:semiHidden="1" w:uiPriority="9" w:unhideWhenUsed="1" w:qFormat="1"/>
     <w:lsdException w:name="index 1" w:semiHidden="1" w:unhideWhenUsed="1"/>
     <w:lsdException w:name="index 2" w:semiHidden="1" w:unhideWhenUsed="1"/>
     <w:lsdException w:name="index 3" w:semiHidden="1" w:unhideWhenUsed="1"/>
@@ -2095,22 +1904,22 @@
     <w:lsdException w:name="index 7" w:semiHidden="1" w:unhideWhenUsed="1"/>
     <w:lsdException w:name="index 8" w:semiHidden="1" w:unhideWhenUsed="1"/>
     <w:lsdException w:name="index 9" w:semiHidden="1" w:unhideWhenUsed="1"/>
-    <w:lsdException w:name="toc 1" w:uiPriority="39" w:semiHidden="1" w:unhideWhenUsed="1"/>
-    <w:lsdException w:name="toc 2" w:uiPriority="39" w:semiHidden="1" w:unhideWhenUsed="1"/>
-    <w:lsdException w:name="toc 3" w:uiPriority="39" w:semiHidden="1" w:unhideWhenUsed="1"/>
-    <w:lsdException w:name="toc 4" w:uiPriority="39" w:semiHidden="1" w:unhideWhenUsed="1"/>
-    <w:lsdException w:name="toc 5" w:uiPriority="39" w:semiHidden="1" w:unhideWhenUsed="1"/>
-    <w:lsdException w:name="toc 6" w:uiPriority="39" w:semiHidden="1" w:unhideWhenUsed="1"/>
-    <w:lsdException w:name="toc 7" w:uiPriority="39" w:semiHidden="1" w:unhideWhenUsed="1"/>
-    <w:lsdException w:name="toc 8" w:uiPriority="39" w:semiHidden="1" w:unhideWhenUsed="1"/>
-    <w:lsdException w:name="toc 9" w:uiPriority="39" w:semiHidden="1" w:unhideWhenUsed="1"/>
+    <w:lsdException w:name="toc 1" w:semiHidden="1" w:uiPriority="39" w:unhideWhenUsed="1"/>
+    <w:lsdException w:name="toc 2" w:semiHidden="1" w:uiPriority="39" w:unhideWhenUsed="1"/>
+    <w:lsdException w:name="toc 3" w:semiHidden="1" w:uiPriority="39" w:unhideWhenUsed="1"/>
+    <w:lsdException w:name="toc 4" w:semiHidden="1" w:uiPriority="39" w:unhideWhenUsed="1"/>
+    <w:lsdException w:name="toc 5" w:semiHidden="1" w:uiPriority="39" w:unhideWhenUsed="1"/>
+    <w:lsdException w:name="toc 6" w:semiHidden="1" w:uiPriority="39" w:unhideWhenUsed="1"/>
+    <w:lsdException w:name="toc 7" w:semiHidden="1" w:uiPriority="39" w:unhideWhenUsed="1"/>
+    <w:lsdException w:name="toc 8" w:semiHidden="1" w:uiPriority="39" w:unhideWhenUsed="1"/>
+    <w:lsdException w:name="toc 9" w:semiHidden="1" w:uiPriority="39" w:unhideWhenUsed="1"/>
     <w:lsdException w:name="Normal Indent" w:semiHidden="1" w:unhideWhenUsed="1"/>
     <w:lsdException w:name="footnote text" w:semiHidden="1" w:unhideWhenUsed="1"/>
     <w:lsdException w:name="annotation text" w:semiHidden="1" w:unhideWhenUsed="1"/>
     <w:lsdException w:name="header" w:semiHidden="1" w:unhideWhenUsed="1"/>
     <w:lsdException w:name="footer" w:semiHidden="1" w:unhideWhenUsed="1"/>
     <w:lsdException w:name="index heading" w:semiHidden="1" w:unhideWhenUsed="1"/>
-    <w:lsdException w:name="caption" w:uiPriority="35" w:semiHidden="1" w:unhideWhenUsed="1" w:qFormat="1"/>
+    <w:lsdException w:name="caption" w:semiHidden="1" w:uiPriority="35" w:unhideWhenUsed="1" w:qFormat="1"/>
     <w:lsdException w:name="table of figures" w:semiHidden="1" w:unhideWhenUsed="1"/>
     <w:lsdException w:name="envelope address" w:semiHidden="1" w:unhideWhenUsed="1"/>
     <w:lsdException w:name="envelope return" w:semiHidden="1" w:unhideWhenUsed="1"/>
@@ -2141,7 +1950,7 @@
     <w:lsdException w:name="Title" w:uiPriority="10" w:qFormat="1"/>
     <w:lsdException w:name="Closing" w:semiHidden="1" w:unhideWhenUsed="1"/>
     <w:lsdException w:name="Signature" w:semiHidden="1" w:unhideWhenUsed="1"/>
-    <w:lsdException w:name="Default Paragraph Font" w:uiPriority="1" w:semiHidden="1" w:unhideWhenUsed="1"/>
+    <w:lsdException w:name="Default Paragraph Font" w:semiHidden="1" w:uiPriority="1" w:unhideWhenUsed="1"/>
     <w:lsdException w:name="Body Text" w:semiHidden="1" w:unhideWhenUsed="1"/>
     <w:lsdException w:name="Body Text Indent" w:semiHidden="1" w:unhideWhenUsed="1"/>
     <w:lsdException w:name="List Continue" w:semiHidden="1" w:unhideWhenUsed="1"/>
@@ -2341,8 +2150,8 @@
     <w:lsdException w:name="Subtle Reference" w:uiPriority="31" w:qFormat="1"/>
     <w:lsdException w:name="Intense Reference" w:uiPriority="32" w:qFormat="1"/>
     <w:lsdException w:name="Book Title" w:uiPriority="33" w:qFormat="1"/>
-    <w:lsdException w:name="Bibliography" w:uiPriority="37" w:semiHidden="1" w:unhideWhenUsed="1"/>
-    <w:lsdException w:name="TOC Heading" w:uiPriority="39" w:semiHidden="1" w:unhideWhenUsed="1" w:qFormat="1"/>
+    <w:lsdException w:name="Bibliography" w:semiHidden="1" w:uiPriority="37" w:unhideWhenUsed="1"/>
+    <w:lsdException w:name="TOC Heading" w:semiHidden="1" w:uiPriority="39" w:unhideWhenUsed="1" w:qFormat="1"/>
     <w:lsdException w:name="Plain Table 1" w:uiPriority="41"/>
     <w:lsdException w:name="Plain Table 2" w:uiPriority="42"/>
     <w:lsdException w:name="Plain Table 3" w:uiPriority="43"/>
@@ -2453,91 +2262,103 @@
     <w:lsdException w:name="Unresolved Mention" w:semiHidden="1" w:unhideWhenUsed="1"/>
     <w:lsdException w:name="Smart Link" w:semiHidden="1" w:unhideWhenUsed="1"/>
   </w:latentStyles>
-  <w:style w:type="paragraph" w:styleId="Normal" w:default="1">
+  <w:style w:type="paragraph" w:default="1" w:styleId="Normal">
     <w:name w:val="Normal"/>
     <w:qFormat/>
     <w:pPr>
-      <w:widowControl w:val="false"/>
-      <w:bidi w:val="0"/>
-      <w:spacing w:before="0" w:after="0"/>
-      <w:jc w:val="left"/>
+      <w:widowControl w:val="0"/>
     </w:pPr>
     <w:rPr>
-      <w:rFonts w:ascii="Arial MT" w:hAnsi="Arial MT" w:eastAsia="Arial MT" w:cs="Arial MT"/>
-      <w:color w:val="auto"/>
-      <w:kern w:val="0"/>
-      <w:sz w:val="22"/>
-      <w:szCs w:val="22"/>
-      <w:lang w:val="ms-MY" w:eastAsia="en-US" w:bidi="ar-SA"/>
+      <w:rFonts w:ascii="Arial MT" w:eastAsia="Arial MT" w:hAnsi="Arial MT" w:cs="Arial MT"/>
+      <w:lang w:val="ms-MY"/>
     </w:rPr>
   </w:style>
-  <w:style w:type="character" w:styleId="DefaultParagraphFont" w:default="1">
+  <w:style w:type="character" w:default="1" w:styleId="DefaultParagraphFont">
     <w:name w:val="Default Paragraph Font"/>
     <w:uiPriority w:val="1"/>
     <w:semiHidden/>
     <w:unhideWhenUsed/>
-    <w:qFormat/>
-    <w:rPr/>
   </w:style>
-  <w:style w:type="character" w:styleId="BodyTextChar" w:customStyle="1">
+  <w:style w:type="table" w:default="1" w:styleId="TableNormal">
+    <w:name w:val="Normal Table"/>
+    <w:uiPriority w:val="99"/>
+    <w:semiHidden/>
+    <w:unhideWhenUsed/>
+    <w:tblPr>
+      <w:tblInd w:w="0" w:type="dxa"/>
+      <w:tblCellMar>
+        <w:top w:w="0" w:type="dxa"/>
+        <w:left w:w="108" w:type="dxa"/>
+        <w:bottom w:w="0" w:type="dxa"/>
+        <w:right w:w="108" w:type="dxa"/>
+      </w:tblCellMar>
+    </w:tblPr>
+  </w:style>
+  <w:style w:type="numbering" w:default="1" w:styleId="NoList">
+    <w:name w:val="No List"/>
+    <w:uiPriority w:val="99"/>
+    <w:semiHidden/>
+    <w:unhideWhenUsed/>
+  </w:style>
+  <w:style w:type="character" w:customStyle="1" w:styleId="BodyTextChar">
     <w:name w:val="Body Text Char"/>
     <w:basedOn w:val="DefaultParagraphFont"/>
+    <w:link w:val="BodyText"/>
     <w:uiPriority w:val="1"/>
     <w:qFormat/>
-    <w:rsid w:val="0007644a"/>
+    <w:rsid w:val="0007644A"/>
     <w:rPr>
-      <w:rFonts w:ascii="Arial MT" w:hAnsi="Arial MT" w:eastAsia="Arial MT" w:cs="Arial MT"/>
+      <w:rFonts w:ascii="Arial MT" w:eastAsia="Arial MT" w:hAnsi="Arial MT" w:cs="Arial MT"/>
       <w:sz w:val="12"/>
       <w:szCs w:val="12"/>
       <w:lang w:val="ms-MY"/>
     </w:rPr>
   </w:style>
-  <w:style w:type="character" w:styleId="HeaderChar" w:customStyle="1">
+  <w:style w:type="character" w:customStyle="1" w:styleId="HeaderChar">
     <w:name w:val="Header Char"/>
     <w:basedOn w:val="DefaultParagraphFont"/>
     <w:link w:val="Header"/>
     <w:uiPriority w:val="99"/>
     <w:qFormat/>
-    <w:rsid w:val="00c819bc"/>
+    <w:rsid w:val="00C819BC"/>
     <w:rPr>
-      <w:rFonts w:ascii="Arial MT" w:hAnsi="Arial MT" w:eastAsia="Arial MT" w:cs="Arial MT"/>
+      <w:rFonts w:ascii="Arial MT" w:eastAsia="Arial MT" w:hAnsi="Arial MT" w:cs="Arial MT"/>
       <w:lang w:val="ms-MY"/>
     </w:rPr>
   </w:style>
-  <w:style w:type="character" w:styleId="FooterChar" w:customStyle="1">
+  <w:style w:type="character" w:customStyle="1" w:styleId="FooterChar">
     <w:name w:val="Footer Char"/>
     <w:basedOn w:val="DefaultParagraphFont"/>
     <w:link w:val="Footer"/>
     <w:uiPriority w:val="99"/>
     <w:qFormat/>
-    <w:rsid w:val="00c819bc"/>
+    <w:rsid w:val="00C819BC"/>
     <w:rPr>
-      <w:rFonts w:ascii="Arial MT" w:hAnsi="Arial MT" w:eastAsia="Arial MT" w:cs="Arial MT"/>
+      <w:rFonts w:ascii="Arial MT" w:eastAsia="Arial MT" w:hAnsi="Arial MT" w:cs="Arial MT"/>
       <w:lang w:val="ms-MY"/>
     </w:rPr>
   </w:style>
-  <w:style w:type="paragraph" w:styleId="Heading">
+  <w:style w:type="paragraph" w:customStyle="1" w:styleId="Heading">
     <w:name w:val="Heading"/>
     <w:basedOn w:val="Normal"/>
-    <w:next w:val="TextBody"/>
+    <w:next w:val="BodyText"/>
     <w:qFormat/>
     <w:pPr>
-      <w:keepNext w:val="true"/>
+      <w:keepNext/>
       <w:spacing w:before="240" w:after="120"/>
     </w:pPr>
     <w:rPr>
-      <w:rFonts w:ascii="Liberation Sans" w:hAnsi="Liberation Sans" w:eastAsia="Noto Sans CJK SC" w:cs="Noto Sans Devanagari"/>
+      <w:rFonts w:ascii="Liberation Sans" w:eastAsia="Noto Sans CJK SC" w:hAnsi="Liberation Sans" w:cs="Noto Sans Devanagari"/>
       <w:sz w:val="28"/>
       <w:szCs w:val="28"/>
     </w:rPr>
   </w:style>
-  <w:style w:type="paragraph" w:styleId="TextBody">
+  <w:style w:type="paragraph" w:styleId="BodyText">
     <w:name w:val="Body Text"/>
     <w:basedOn w:val="Normal"/>
     <w:link w:val="BodyTextChar"/>
     <w:uiPriority w:val="1"/>
     <w:qFormat/>
-    <w:pPr/>
     <w:rPr>
       <w:sz w:val="12"/>
       <w:szCs w:val="12"/>
@@ -2545,14 +2366,13 @@
   </w:style>
   <w:style w:type="paragraph" w:styleId="List">
     <w:name w:val="List"/>
-    <w:basedOn w:val="TextBody"/>
-    <w:pPr/>
+    <w:basedOn w:val="BodyText"/>
     <w:rPr>
       <w:rFonts w:cs="Noto Sans Devanagari"/>
     </w:rPr>
   </w:style>
   <w:style w:type="paragraph" w:styleId="Caption">
-    <w:name w:val="Caption"/>
+    <w:name w:val="caption"/>
     <w:basedOn w:val="Normal"/>
     <w:qFormat/>
     <w:pPr>
@@ -2567,7 +2387,7 @@
       <w:szCs w:val="24"/>
     </w:rPr>
   </w:style>
-  <w:style w:type="paragraph" w:styleId="Index">
+  <w:style w:type="paragraph" w:customStyle="1" w:styleId="Index">
     <w:name w:val="Index"/>
     <w:basedOn w:val="Normal"/>
     <w:qFormat/>
@@ -2576,7 +2396,7 @@
     </w:pPr>
     <w:rPr>
       <w:rFonts w:cs="Noto Sans Devanagari"/>
-      <w:lang w:val="zxx" w:eastAsia="zxx" w:bidi="zxx"/>
+      <w:lang/>
     </w:rPr>
   </w:style>
   <w:style w:type="paragraph" w:styleId="Title">
@@ -2585,11 +2405,11 @@
     <w:uiPriority w:val="10"/>
     <w:qFormat/>
     <w:pPr>
-      <w:spacing w:before="84" w:after="0"/>
-      <w:ind w:left="314" w:hanging="0"/>
+      <w:spacing w:before="84"/>
+      <w:ind w:left="314"/>
     </w:pPr>
     <w:rPr>
-      <w:rFonts w:ascii="Arial" w:hAnsi="Arial" w:eastAsia="Arial" w:cs="Arial"/>
+      <w:rFonts w:ascii="Arial" w:eastAsia="Arial" w:hAnsi="Arial" w:cs="Arial"/>
       <w:b/>
       <w:bCs/>
       <w:sz w:val="17"/>
@@ -2601,83 +2421,50 @@
     <w:basedOn w:val="Normal"/>
     <w:uiPriority w:val="1"/>
     <w:qFormat/>
-    <w:pPr/>
-    <w:rPr/>
   </w:style>
-  <w:style w:type="paragraph" w:styleId="TableParagraph" w:customStyle="1">
+  <w:style w:type="paragraph" w:customStyle="1" w:styleId="TableParagraph">
     <w:name w:val="Table Paragraph"/>
     <w:basedOn w:val="Normal"/>
     <w:uiPriority w:val="1"/>
     <w:qFormat/>
-    <w:pPr/>
-    <w:rPr/>
   </w:style>
-  <w:style w:type="paragraph" w:styleId="HeaderandFooter">
+  <w:style w:type="paragraph" w:customStyle="1" w:styleId="HeaderandFooter">
     <w:name w:val="Header and Footer"/>
     <w:basedOn w:val="Normal"/>
     <w:qFormat/>
-    <w:pPr/>
-    <w:rPr/>
   </w:style>
   <w:style w:type="paragraph" w:styleId="Header">
-    <w:name w:val="Header"/>
+    <w:name w:val="header"/>
     <w:basedOn w:val="Normal"/>
     <w:link w:val="HeaderChar"/>
     <w:uiPriority w:val="99"/>
     <w:unhideWhenUsed/>
-    <w:rsid w:val="00c819bc"/>
+    <w:rsid w:val="00C819BC"/>
     <w:pPr>
       <w:tabs>
-        <w:tab w:val="clear" w:pos="720"/>
-        <w:tab w:val="center" w:pos="4513" w:leader="none"/>
-        <w:tab w:val="right" w:pos="9026" w:leader="none"/>
+        <w:tab w:val="center" w:pos="4513"/>
+        <w:tab w:val="right" w:pos="9026"/>
       </w:tabs>
     </w:pPr>
-    <w:rPr/>
   </w:style>
   <w:style w:type="paragraph" w:styleId="Footer">
-    <w:name w:val="Footer"/>
+    <w:name w:val="footer"/>
     <w:basedOn w:val="Normal"/>
     <w:link w:val="FooterChar"/>
     <w:uiPriority w:val="99"/>
     <w:unhideWhenUsed/>
-    <w:rsid w:val="00c819bc"/>
+    <w:rsid w:val="00C819BC"/>
     <w:pPr>
       <w:tabs>
-        <w:tab w:val="clear" w:pos="720"/>
-        <w:tab w:val="center" w:pos="4513" w:leader="none"/>
-        <w:tab w:val="right" w:pos="9026" w:leader="none"/>
+        <w:tab w:val="center" w:pos="4513"/>
+        <w:tab w:val="right" w:pos="9026"/>
       </w:tabs>
     </w:pPr>
-    <w:rPr/>
   </w:style>
-  <w:style w:type="paragraph" w:styleId="FrameContents">
+  <w:style w:type="paragraph" w:customStyle="1" w:styleId="FrameContents">
     <w:name w:val="Frame Contents"/>
     <w:basedOn w:val="Normal"/>
     <w:qFormat/>
-    <w:pPr/>
-    <w:rPr/>
-  </w:style>
-  <w:style w:type="numbering" w:styleId="NoList" w:default="1">
-    <w:name w:val="No List"/>
-    <w:uiPriority w:val="99"/>
-    <w:semiHidden/>
-    <w:unhideWhenUsed/>
-    <w:qFormat/>
-  </w:style>
-  <w:style w:type="table" w:default="1" w:styleId="TableNormal">
-    <w:name w:val="Normal Table"/>
-    <w:uiPriority w:val="99"/>
-    <w:semiHidden/>
-    <w:unhideWhenUsed/>
-    <w:tblPr>
-      <w:tblCellMar>
-        <w:top w:w="0" w:type="dxa"/>
-        <w:left w:w="108" w:type="dxa"/>
-        <w:bottom w:w="0" w:type="dxa"/>
-        <w:right w:w="108" w:type="dxa"/>
-      </w:tblCellMar>
-    </w:tblPr>
   </w:style>
 </w:styles>
 </file>

</xml_diff>

<commit_message>
[fixed] fixed checkout resep and download receipt
</commit_message>
<xml_diff>
--- a/public/download/template_receipt.docx
+++ b/public/download/template_receipt.docx
@@ -428,7 +428,12 @@
     <w:p>
       <w:pPr>
         <w:sectPr>
-          <w:footerReference w:type="default" r:id="rId17"/>
+          <w:headerReference w:type="even" r:id="rId17"/>
+          <w:headerReference w:type="default" r:id="rId18"/>
+          <w:footerReference w:type="even" r:id="rId19"/>
+          <w:footerReference w:type="default" r:id="rId20"/>
+          <w:headerReference w:type="first" r:id="rId21"/>
+          <w:footerReference w:type="first" r:id="rId22"/>
           <w:pgSz w:w="5953" w:h="8420"/>
           <w:pgMar w:top="240" w:right="180" w:bottom="908" w:left="180" w:header="0" w:footer="1" w:gutter="0"/>
           <w:cols w:num="2" w:space="174"/>
@@ -1590,6 +1595,16 @@
 <w:ftr xmlns:wpc="http://schemas.microsoft.com/office/word/2010/wordprocessingCanvas" xmlns:cx="http://schemas.microsoft.com/office/drawing/2014/chartex" xmlns:cx1="http://schemas.microsoft.com/office/drawing/2015/9/8/chartex" xmlns:cx2="http://schemas.microsoft.com/office/drawing/2015/10/21/chartex" xmlns:cx3="http://schemas.microsoft.com/office/drawing/2016/5/9/chartex" xmlns:cx4="http://schemas.microsoft.com/office/drawing/2016/5/10/chartex" xmlns:cx5="http://schemas.microsoft.com/office/drawing/2016/5/11/chartex" xmlns:cx6="http://schemas.microsoft.com/office/drawing/2016/5/12/chartex" xmlns:cx7="http://schemas.microsoft.com/office/drawing/2016/5/13/chartex" xmlns:cx8="http://schemas.microsoft.com/office/drawing/2016/5/14/chartex" xmlns:mc="http://schemas.openxmlformats.org/markup-compatibility/2006" xmlns:aink="http://schemas.microsoft.com/office/drawing/2016/ink" xmlns:am3d="http://schemas.microsoft.com/office/drawing/2017/model3d" xmlns:o="urn:schemas-microsoft-com:office:office" xmlns:oel="http://schemas.microsoft.com/office/2019/extlst" xmlns:r="http://schemas.openxmlformats.org/officeDocument/2006/relationships" xmlns:m="http://schemas.openxmlformats.org/officeDocument/2006/math" xmlns:v="urn:schemas-microsoft-com:vml" xmlns:wp14="http://schemas.microsoft.com/office/word/2010/wordprocessingDrawing" xmlns:wp="http://schemas.openxmlformats.org/drawingml/2006/wordprocessingDrawing" xmlns:w10="urn:schemas-microsoft-com:office:word" xmlns:w="http://schemas.openxmlformats.org/wordprocessingml/2006/main" xmlns:w14="http://schemas.microsoft.com/office/word/2010/wordml" xmlns:w15="http://schemas.microsoft.com/office/word/2012/wordml" xmlns:w16cex="http://schemas.microsoft.com/office/word/2018/wordml/cex" xmlns:w16cid="http://schemas.microsoft.com/office/word/2016/wordml/cid" xmlns:w16="http://schemas.microsoft.com/office/word/2018/wordml" xmlns:w16sdtdh="http://schemas.microsoft.com/office/word/2020/wordml/sdtdatahash" xmlns:w16se="http://schemas.microsoft.com/office/word/2015/wordml/symex" xmlns:wpg="http://schemas.microsoft.com/office/word/2010/wordprocessingGroup" xmlns:wpi="http://schemas.microsoft.com/office/word/2010/wordprocessingInk" xmlns:wne="http://schemas.microsoft.com/office/word/2006/wordml" xmlns:wps="http://schemas.microsoft.com/office/word/2010/wordprocessingShape" mc:Ignorable="w14 w15 w16se w16cid w16 w16cex w16sdtdh wp14">
   <w:p>
     <w:pPr>
+      <w:pStyle w:val="Footer"/>
+    </w:pPr>
+  </w:p>
+</w:ftr>
+</file>
+
+<file path=word/footer2.xml><?xml version="1.0" encoding="utf-8"?>
+<w:ftr xmlns:wpc="http://schemas.microsoft.com/office/word/2010/wordprocessingCanvas" xmlns:cx="http://schemas.microsoft.com/office/drawing/2014/chartex" xmlns:cx1="http://schemas.microsoft.com/office/drawing/2015/9/8/chartex" xmlns:cx2="http://schemas.microsoft.com/office/drawing/2015/10/21/chartex" xmlns:cx3="http://schemas.microsoft.com/office/drawing/2016/5/9/chartex" xmlns:cx4="http://schemas.microsoft.com/office/drawing/2016/5/10/chartex" xmlns:cx5="http://schemas.microsoft.com/office/drawing/2016/5/11/chartex" xmlns:cx6="http://schemas.microsoft.com/office/drawing/2016/5/12/chartex" xmlns:cx7="http://schemas.microsoft.com/office/drawing/2016/5/13/chartex" xmlns:cx8="http://schemas.microsoft.com/office/drawing/2016/5/14/chartex" xmlns:mc="http://schemas.openxmlformats.org/markup-compatibility/2006" xmlns:aink="http://schemas.microsoft.com/office/drawing/2016/ink" xmlns:am3d="http://schemas.microsoft.com/office/drawing/2017/model3d" xmlns:o="urn:schemas-microsoft-com:office:office" xmlns:oel="http://schemas.microsoft.com/office/2019/extlst" xmlns:r="http://schemas.openxmlformats.org/officeDocument/2006/relationships" xmlns:m="http://schemas.openxmlformats.org/officeDocument/2006/math" xmlns:v="urn:schemas-microsoft-com:vml" xmlns:wp14="http://schemas.microsoft.com/office/word/2010/wordprocessingDrawing" xmlns:wp="http://schemas.openxmlformats.org/drawingml/2006/wordprocessingDrawing" xmlns:w10="urn:schemas-microsoft-com:office:word" xmlns:w="http://schemas.openxmlformats.org/wordprocessingml/2006/main" xmlns:w14="http://schemas.microsoft.com/office/word/2010/wordml" xmlns:w15="http://schemas.microsoft.com/office/word/2012/wordml" xmlns:w16cex="http://schemas.microsoft.com/office/word/2018/wordml/cex" xmlns:w16cid="http://schemas.microsoft.com/office/word/2016/wordml/cid" xmlns:w16="http://schemas.microsoft.com/office/word/2018/wordml" xmlns:w16sdtdh="http://schemas.microsoft.com/office/word/2020/wordml/sdtdatahash" xmlns:w16se="http://schemas.microsoft.com/office/word/2015/wordml/symex" xmlns:wpg="http://schemas.microsoft.com/office/word/2010/wordprocessingGroup" xmlns:wpi="http://schemas.microsoft.com/office/word/2010/wordprocessingInk" xmlns:wne="http://schemas.microsoft.com/office/word/2006/wordml" xmlns:wps="http://schemas.microsoft.com/office/word/2010/wordprocessingShape" mc:Ignorable="w14 w15 w16se w16cid w16 w16cex w16sdtdh wp14">
+  <w:p>
+    <w:pPr>
       <w:pStyle w:val="BodyText"/>
       <w:ind w:left="310"/>
       <w:rPr>
@@ -1791,21 +1806,6 @@
         <w:color w:val="58595B"/>
         <w:w w:val="95"/>
       </w:rPr>
-      <w:t>Usia:</w:t>
-    </w:r>
-    <w:r>
-      <w:rPr>
-        <w:color w:val="58595B"/>
-        <w:spacing w:val="-2"/>
-        <w:w w:val="95"/>
-      </w:rPr>
-      <w:t xml:space="preserve"> </w:t>
-    </w:r>
-    <w:r>
-      <w:rPr>
-        <w:color w:val="58595B"/>
-        <w:w w:val="95"/>
-      </w:rPr>
       <w:t>${</w:t>
     </w:r>
     <w:r>
@@ -1848,6 +1848,16 @@
 </w:ftr>
 </file>
 
+<file path=word/footer3.xml><?xml version="1.0" encoding="utf-8"?>
+<w:ftr xmlns:wpc="http://schemas.microsoft.com/office/word/2010/wordprocessingCanvas" xmlns:cx="http://schemas.microsoft.com/office/drawing/2014/chartex" xmlns:cx1="http://schemas.microsoft.com/office/drawing/2015/9/8/chartex" xmlns:cx2="http://schemas.microsoft.com/office/drawing/2015/10/21/chartex" xmlns:cx3="http://schemas.microsoft.com/office/drawing/2016/5/9/chartex" xmlns:cx4="http://schemas.microsoft.com/office/drawing/2016/5/10/chartex" xmlns:cx5="http://schemas.microsoft.com/office/drawing/2016/5/11/chartex" xmlns:cx6="http://schemas.microsoft.com/office/drawing/2016/5/12/chartex" xmlns:cx7="http://schemas.microsoft.com/office/drawing/2016/5/13/chartex" xmlns:cx8="http://schemas.microsoft.com/office/drawing/2016/5/14/chartex" xmlns:mc="http://schemas.openxmlformats.org/markup-compatibility/2006" xmlns:aink="http://schemas.microsoft.com/office/drawing/2016/ink" xmlns:am3d="http://schemas.microsoft.com/office/drawing/2017/model3d" xmlns:o="urn:schemas-microsoft-com:office:office" xmlns:oel="http://schemas.microsoft.com/office/2019/extlst" xmlns:r="http://schemas.openxmlformats.org/officeDocument/2006/relationships" xmlns:m="http://schemas.openxmlformats.org/officeDocument/2006/math" xmlns:v="urn:schemas-microsoft-com:vml" xmlns:wp14="http://schemas.microsoft.com/office/word/2010/wordprocessingDrawing" xmlns:wp="http://schemas.openxmlformats.org/drawingml/2006/wordprocessingDrawing" xmlns:w10="urn:schemas-microsoft-com:office:word" xmlns:w="http://schemas.openxmlformats.org/wordprocessingml/2006/main" xmlns:w14="http://schemas.microsoft.com/office/word/2010/wordml" xmlns:w15="http://schemas.microsoft.com/office/word/2012/wordml" xmlns:w16cex="http://schemas.microsoft.com/office/word/2018/wordml/cex" xmlns:w16cid="http://schemas.microsoft.com/office/word/2016/wordml/cid" xmlns:w16="http://schemas.microsoft.com/office/word/2018/wordml" xmlns:w16sdtdh="http://schemas.microsoft.com/office/word/2020/wordml/sdtdatahash" xmlns:w16se="http://schemas.microsoft.com/office/word/2015/wordml/symex" xmlns:wpg="http://schemas.microsoft.com/office/word/2010/wordprocessingGroup" xmlns:wpi="http://schemas.microsoft.com/office/word/2010/wordprocessingInk" xmlns:wne="http://schemas.microsoft.com/office/word/2006/wordml" xmlns:wps="http://schemas.microsoft.com/office/word/2010/wordprocessingShape" mc:Ignorable="w14 w15 w16se w16cid w16 w16cex w16sdtdh wp14">
+  <w:p>
+    <w:pPr>
+      <w:pStyle w:val="Footer"/>
+    </w:pPr>
+  </w:p>
+</w:ftr>
+</file>
+
 <file path=word/footnotes.xml><?xml version="1.0" encoding="utf-8"?>
 <w:footnotes xmlns:wpc="http://schemas.microsoft.com/office/word/2010/wordprocessingCanvas" xmlns:cx="http://schemas.microsoft.com/office/drawing/2014/chartex" xmlns:cx1="http://schemas.microsoft.com/office/drawing/2015/9/8/chartex" xmlns:cx2="http://schemas.microsoft.com/office/drawing/2015/10/21/chartex" xmlns:cx3="http://schemas.microsoft.com/office/drawing/2016/5/9/chartex" xmlns:cx4="http://schemas.microsoft.com/office/drawing/2016/5/10/chartex" xmlns:cx5="http://schemas.microsoft.com/office/drawing/2016/5/11/chartex" xmlns:cx6="http://schemas.microsoft.com/office/drawing/2016/5/12/chartex" xmlns:cx7="http://schemas.microsoft.com/office/drawing/2016/5/13/chartex" xmlns:cx8="http://schemas.microsoft.com/office/drawing/2016/5/14/chartex" xmlns:mc="http://schemas.openxmlformats.org/markup-compatibility/2006" xmlns:aink="http://schemas.microsoft.com/office/drawing/2016/ink" xmlns:am3d="http://schemas.microsoft.com/office/drawing/2017/model3d" xmlns:o="urn:schemas-microsoft-com:office:office" xmlns:oel="http://schemas.microsoft.com/office/2019/extlst" xmlns:r="http://schemas.openxmlformats.org/officeDocument/2006/relationships" xmlns:m="http://schemas.openxmlformats.org/officeDocument/2006/math" xmlns:v="urn:schemas-microsoft-com:vml" xmlns:wp14="http://schemas.microsoft.com/office/word/2010/wordprocessingDrawing" xmlns:wp="http://schemas.openxmlformats.org/drawingml/2006/wordprocessingDrawing" xmlns:w10="urn:schemas-microsoft-com:office:word" xmlns:w="http://schemas.openxmlformats.org/wordprocessingml/2006/main" xmlns:w14="http://schemas.microsoft.com/office/word/2010/wordml" xmlns:w15="http://schemas.microsoft.com/office/word/2012/wordml" xmlns:w16cex="http://schemas.microsoft.com/office/word/2018/wordml/cex" xmlns:w16cid="http://schemas.microsoft.com/office/word/2016/wordml/cid" xmlns:w16="http://schemas.microsoft.com/office/word/2018/wordml" xmlns:w16sdtdh="http://schemas.microsoft.com/office/word/2020/wordml/sdtdatahash" xmlns:w16se="http://schemas.microsoft.com/office/word/2015/wordml/symex" xmlns:wpg="http://schemas.microsoft.com/office/word/2010/wordprocessingGroup" xmlns:wpi="http://schemas.microsoft.com/office/word/2010/wordprocessingInk" xmlns:wne="http://schemas.microsoft.com/office/word/2006/wordml" xmlns:wps="http://schemas.microsoft.com/office/word/2010/wordprocessingShape" mc:Ignorable="w14 w15 w16se w16cid w16 w16cex w16sdtdh wp14">
   <w:footnote w:type="separator" w:id="-1">
@@ -1865,6 +1875,36 @@
     </w:p>
   </w:footnote>
 </w:footnotes>
+</file>
+
+<file path=word/header1.xml><?xml version="1.0" encoding="utf-8"?>
+<w:hdr xmlns:wpc="http://schemas.microsoft.com/office/word/2010/wordprocessingCanvas" xmlns:cx="http://schemas.microsoft.com/office/drawing/2014/chartex" xmlns:cx1="http://schemas.microsoft.com/office/drawing/2015/9/8/chartex" xmlns:cx2="http://schemas.microsoft.com/office/drawing/2015/10/21/chartex" xmlns:cx3="http://schemas.microsoft.com/office/drawing/2016/5/9/chartex" xmlns:cx4="http://schemas.microsoft.com/office/drawing/2016/5/10/chartex" xmlns:cx5="http://schemas.microsoft.com/office/drawing/2016/5/11/chartex" xmlns:cx6="http://schemas.microsoft.com/office/drawing/2016/5/12/chartex" xmlns:cx7="http://schemas.microsoft.com/office/drawing/2016/5/13/chartex" xmlns:cx8="http://schemas.microsoft.com/office/drawing/2016/5/14/chartex" xmlns:mc="http://schemas.openxmlformats.org/markup-compatibility/2006" xmlns:aink="http://schemas.microsoft.com/office/drawing/2016/ink" xmlns:am3d="http://schemas.microsoft.com/office/drawing/2017/model3d" xmlns:o="urn:schemas-microsoft-com:office:office" xmlns:oel="http://schemas.microsoft.com/office/2019/extlst" xmlns:r="http://schemas.openxmlformats.org/officeDocument/2006/relationships" xmlns:m="http://schemas.openxmlformats.org/officeDocument/2006/math" xmlns:v="urn:schemas-microsoft-com:vml" xmlns:wp14="http://schemas.microsoft.com/office/word/2010/wordprocessingDrawing" xmlns:wp="http://schemas.openxmlformats.org/drawingml/2006/wordprocessingDrawing" xmlns:w10="urn:schemas-microsoft-com:office:word" xmlns:w="http://schemas.openxmlformats.org/wordprocessingml/2006/main" xmlns:w14="http://schemas.microsoft.com/office/word/2010/wordml" xmlns:w15="http://schemas.microsoft.com/office/word/2012/wordml" xmlns:w16cex="http://schemas.microsoft.com/office/word/2018/wordml/cex" xmlns:w16cid="http://schemas.microsoft.com/office/word/2016/wordml/cid" xmlns:w16="http://schemas.microsoft.com/office/word/2018/wordml" xmlns:w16sdtdh="http://schemas.microsoft.com/office/word/2020/wordml/sdtdatahash" xmlns:w16se="http://schemas.microsoft.com/office/word/2015/wordml/symex" xmlns:wpg="http://schemas.microsoft.com/office/word/2010/wordprocessingGroup" xmlns:wpi="http://schemas.microsoft.com/office/word/2010/wordprocessingInk" xmlns:wne="http://schemas.microsoft.com/office/word/2006/wordml" xmlns:wps="http://schemas.microsoft.com/office/word/2010/wordprocessingShape" mc:Ignorable="w14 w15 w16se w16cid w16 w16cex w16sdtdh wp14">
+  <w:p>
+    <w:pPr>
+      <w:pStyle w:val="Header"/>
+    </w:pPr>
+  </w:p>
+</w:hdr>
+</file>
+
+<file path=word/header2.xml><?xml version="1.0" encoding="utf-8"?>
+<w:hdr xmlns:wpc="http://schemas.microsoft.com/office/word/2010/wordprocessingCanvas" xmlns:cx="http://schemas.microsoft.com/office/drawing/2014/chartex" xmlns:cx1="http://schemas.microsoft.com/office/drawing/2015/9/8/chartex" xmlns:cx2="http://schemas.microsoft.com/office/drawing/2015/10/21/chartex" xmlns:cx3="http://schemas.microsoft.com/office/drawing/2016/5/9/chartex" xmlns:cx4="http://schemas.microsoft.com/office/drawing/2016/5/10/chartex" xmlns:cx5="http://schemas.microsoft.com/office/drawing/2016/5/11/chartex" xmlns:cx6="http://schemas.microsoft.com/office/drawing/2016/5/12/chartex" xmlns:cx7="http://schemas.microsoft.com/office/drawing/2016/5/13/chartex" xmlns:cx8="http://schemas.microsoft.com/office/drawing/2016/5/14/chartex" xmlns:mc="http://schemas.openxmlformats.org/markup-compatibility/2006" xmlns:aink="http://schemas.microsoft.com/office/drawing/2016/ink" xmlns:am3d="http://schemas.microsoft.com/office/drawing/2017/model3d" xmlns:o="urn:schemas-microsoft-com:office:office" xmlns:oel="http://schemas.microsoft.com/office/2019/extlst" xmlns:r="http://schemas.openxmlformats.org/officeDocument/2006/relationships" xmlns:m="http://schemas.openxmlformats.org/officeDocument/2006/math" xmlns:v="urn:schemas-microsoft-com:vml" xmlns:wp14="http://schemas.microsoft.com/office/word/2010/wordprocessingDrawing" xmlns:wp="http://schemas.openxmlformats.org/drawingml/2006/wordprocessingDrawing" xmlns:w10="urn:schemas-microsoft-com:office:word" xmlns:w="http://schemas.openxmlformats.org/wordprocessingml/2006/main" xmlns:w14="http://schemas.microsoft.com/office/word/2010/wordml" xmlns:w15="http://schemas.microsoft.com/office/word/2012/wordml" xmlns:w16cex="http://schemas.microsoft.com/office/word/2018/wordml/cex" xmlns:w16cid="http://schemas.microsoft.com/office/word/2016/wordml/cid" xmlns:w16="http://schemas.microsoft.com/office/word/2018/wordml" xmlns:w16sdtdh="http://schemas.microsoft.com/office/word/2020/wordml/sdtdatahash" xmlns:w16se="http://schemas.microsoft.com/office/word/2015/wordml/symex" xmlns:wpg="http://schemas.microsoft.com/office/word/2010/wordprocessingGroup" xmlns:wpi="http://schemas.microsoft.com/office/word/2010/wordprocessingInk" xmlns:wne="http://schemas.microsoft.com/office/word/2006/wordml" xmlns:wps="http://schemas.microsoft.com/office/word/2010/wordprocessingShape" mc:Ignorable="w14 w15 w16se w16cid w16 w16cex w16sdtdh wp14">
+  <w:p>
+    <w:pPr>
+      <w:pStyle w:val="Header"/>
+    </w:pPr>
+  </w:p>
+</w:hdr>
+</file>
+
+<file path=word/header3.xml><?xml version="1.0" encoding="utf-8"?>
+<w:hdr xmlns:wpc="http://schemas.microsoft.com/office/word/2010/wordprocessingCanvas" xmlns:cx="http://schemas.microsoft.com/office/drawing/2014/chartex" xmlns:cx1="http://schemas.microsoft.com/office/drawing/2015/9/8/chartex" xmlns:cx2="http://schemas.microsoft.com/office/drawing/2015/10/21/chartex" xmlns:cx3="http://schemas.microsoft.com/office/drawing/2016/5/9/chartex" xmlns:cx4="http://schemas.microsoft.com/office/drawing/2016/5/10/chartex" xmlns:cx5="http://schemas.microsoft.com/office/drawing/2016/5/11/chartex" xmlns:cx6="http://schemas.microsoft.com/office/drawing/2016/5/12/chartex" xmlns:cx7="http://schemas.microsoft.com/office/drawing/2016/5/13/chartex" xmlns:cx8="http://schemas.microsoft.com/office/drawing/2016/5/14/chartex" xmlns:mc="http://schemas.openxmlformats.org/markup-compatibility/2006" xmlns:aink="http://schemas.microsoft.com/office/drawing/2016/ink" xmlns:am3d="http://schemas.microsoft.com/office/drawing/2017/model3d" xmlns:o="urn:schemas-microsoft-com:office:office" xmlns:oel="http://schemas.microsoft.com/office/2019/extlst" xmlns:r="http://schemas.openxmlformats.org/officeDocument/2006/relationships" xmlns:m="http://schemas.openxmlformats.org/officeDocument/2006/math" xmlns:v="urn:schemas-microsoft-com:vml" xmlns:wp14="http://schemas.microsoft.com/office/word/2010/wordprocessingDrawing" xmlns:wp="http://schemas.openxmlformats.org/drawingml/2006/wordprocessingDrawing" xmlns:w10="urn:schemas-microsoft-com:office:word" xmlns:w="http://schemas.openxmlformats.org/wordprocessingml/2006/main" xmlns:w14="http://schemas.microsoft.com/office/word/2010/wordml" xmlns:w15="http://schemas.microsoft.com/office/word/2012/wordml" xmlns:w16cex="http://schemas.microsoft.com/office/word/2018/wordml/cex" xmlns:w16cid="http://schemas.microsoft.com/office/word/2016/wordml/cid" xmlns:w16="http://schemas.microsoft.com/office/word/2018/wordml" xmlns:w16sdtdh="http://schemas.microsoft.com/office/word/2020/wordml/sdtdatahash" xmlns:w16se="http://schemas.microsoft.com/office/word/2015/wordml/symex" xmlns:wpg="http://schemas.microsoft.com/office/word/2010/wordprocessingGroup" xmlns:wpi="http://schemas.microsoft.com/office/word/2010/wordprocessingInk" xmlns:wne="http://schemas.microsoft.com/office/word/2006/wordml" xmlns:wps="http://schemas.microsoft.com/office/word/2010/wordprocessingShape" mc:Ignorable="w14 w15 w16se w16cid w16 w16cex w16sdtdh wp14">
+  <w:p>
+    <w:pPr>
+      <w:pStyle w:val="Header"/>
+    </w:pPr>
+  </w:p>
+</w:hdr>
 </file>
 
 <file path=word/styles.xml><?xml version="1.0" encoding="utf-8"?>
@@ -2396,7 +2436,6 @@
     </w:pPr>
     <w:rPr>
       <w:rFonts w:cs="Noto Sans Devanagari"/>
-      <w:lang/>
     </w:rPr>
   </w:style>
   <w:style w:type="paragraph" w:styleId="Title">

</xml_diff>